<commit_message>
Fixed bug in names pricing problem
</commit_message>
<xml_diff>
--- a/Simulation Results/Overview Simulations.docx
+++ b/Simulation Results/Overview Simulations.docx
@@ -13,6 +13,1196 @@
         <w:rPr>
           <w:lang w:val="en-US"/>
         </w:rPr>
+        <w:t>SIM_2025-06-</w:t>
+      </w:r>
+      <w:r>
+        <w:rPr>
+          <w:lang w:val="en-US"/>
+        </w:rPr>
+        <w:t>30</w:t>
+      </w:r>
+      <w:r>
+        <w:rPr>
+          <w:lang w:val="en-US"/>
+        </w:rPr>
+        <w:t>_1</w:t>
+      </w:r>
+      <w:r>
+        <w:rPr>
+          <w:lang w:val="en-US"/>
+        </w:rPr>
+        <w:t>41452</w:t>
+      </w:r>
+    </w:p>
+    <w:p>
+      <w:pPr>
+        <w:rPr>
+          <w:lang w:val="en-US"/>
+        </w:rPr>
+      </w:pPr>
+      <w:r>
+        <w:rPr>
+          <w:lang w:val="en-US"/>
+        </w:rPr>
+        <w:t xml:space="preserve">#n_students_schools </w:t>
+      </w:r>
+      <w:proofErr w:type="gramStart"/>
+      <w:r>
+        <w:rPr>
+          <w:lang w:val="en-US"/>
+        </w:rPr>
+        <w:t>= [[</w:t>
+      </w:r>
+      <w:proofErr w:type="gramEnd"/>
+      <w:r>
+        <w:rPr>
+          <w:lang w:val="en-US"/>
+        </w:rPr>
+        <w:t>100,2</w:t>
+      </w:r>
+      <w:proofErr w:type="gramStart"/>
+      <w:r>
+        <w:rPr>
+          <w:lang w:val="en-US"/>
+        </w:rPr>
+        <w:t>],[</w:t>
+      </w:r>
+      <w:proofErr w:type="gramEnd"/>
+      <w:r>
+        <w:rPr>
+          <w:lang w:val="en-US"/>
+        </w:rPr>
+        <w:t>200,4</w:t>
+      </w:r>
+      <w:proofErr w:type="gramStart"/>
+      <w:r>
+        <w:rPr>
+          <w:lang w:val="en-US"/>
+        </w:rPr>
+        <w:t>],[</w:t>
+      </w:r>
+      <w:proofErr w:type="gramEnd"/>
+      <w:r>
+        <w:rPr>
+          <w:lang w:val="en-US"/>
+        </w:rPr>
+        <w:t>400,8], [800, 16], [1600, 32], [3200, 64]]</w:t>
+      </w:r>
+    </w:p>
+    <w:p>
+      <w:pPr>
+        <w:rPr>
+          <w:lang w:val="en-US"/>
+        </w:rPr>
+      </w:pPr>
+      <w:proofErr w:type="spellStart"/>
+      <w:r>
+        <w:rPr>
+          <w:lang w:val="en-US"/>
+        </w:rPr>
+        <w:t>n_students_schools</w:t>
+      </w:r>
+      <w:proofErr w:type="spellEnd"/>
+      <w:r>
+        <w:rPr>
+          <w:lang w:val="en-US"/>
+        </w:rPr>
+        <w:t xml:space="preserve"> </w:t>
+      </w:r>
+      <w:proofErr w:type="gramStart"/>
+      <w:r>
+        <w:rPr>
+          <w:highlight w:val="yellow"/>
+          <w:lang w:val="en-US"/>
+        </w:rPr>
+        <w:t>= [[</w:t>
+      </w:r>
+      <w:proofErr w:type="gramEnd"/>
+      <w:r>
+        <w:rPr>
+          <w:highlight w:val="yellow"/>
+          <w:lang w:val="en-US"/>
+        </w:rPr>
+        <w:t>200,4</w:t>
+      </w:r>
+      <w:proofErr w:type="gramStart"/>
+      <w:r>
+        <w:rPr>
+          <w:highlight w:val="yellow"/>
+          <w:lang w:val="en-US"/>
+        </w:rPr>
+        <w:t>],[</w:t>
+      </w:r>
+      <w:proofErr w:type="gramEnd"/>
+      <w:r>
+        <w:rPr>
+          <w:highlight w:val="yellow"/>
+          <w:lang w:val="en-US"/>
+        </w:rPr>
+        <w:t>200,8</w:t>
+      </w:r>
+      <w:proofErr w:type="gramStart"/>
+      <w:r>
+        <w:rPr>
+          <w:highlight w:val="yellow"/>
+          <w:lang w:val="en-US"/>
+        </w:rPr>
+        <w:t>],[</w:t>
+      </w:r>
+      <w:proofErr w:type="gramEnd"/>
+      <w:r>
+        <w:rPr>
+          <w:highlight w:val="yellow"/>
+          <w:lang w:val="en-US"/>
+        </w:rPr>
+        <w:t>200,12], [200, 16], [200, 20], [200, 24], [200, 28], [200, 32]]</w:t>
+      </w:r>
+    </w:p>
+    <w:p>
+      <w:pPr>
+        <w:rPr>
+          <w:lang w:val="en-US"/>
+        </w:rPr>
+      </w:pPr>
+    </w:p>
+    <w:p>
+      <w:pPr>
+        <w:rPr>
+          <w:lang w:val="en-US"/>
+        </w:rPr>
+      </w:pPr>
+      <w:proofErr w:type="spellStart"/>
+      <w:r>
+        <w:rPr>
+          <w:lang w:val="en-US"/>
+        </w:rPr>
+        <w:t>n_iterations_simul</w:t>
+      </w:r>
+      <w:proofErr w:type="spellEnd"/>
+      <w:r>
+        <w:rPr>
+          <w:lang w:val="en-US"/>
+        </w:rPr>
+        <w:t xml:space="preserve"> = 2</w:t>
+      </w:r>
+    </w:p>
+    <w:p>
+      <w:pPr>
+        <w:rPr>
+          <w:lang w:val="en-US"/>
+        </w:rPr>
+      </w:pPr>
+      <w:proofErr w:type="spellStart"/>
+      <w:r>
+        <w:rPr>
+          <w:lang w:val="en-US"/>
+        </w:rPr>
+        <w:t>n_match</w:t>
+      </w:r>
+      <w:proofErr w:type="spellEnd"/>
+      <w:r>
+        <w:rPr>
+          <w:lang w:val="en-US"/>
+        </w:rPr>
+        <w:t xml:space="preserve"> = 1000</w:t>
+      </w:r>
+    </w:p>
+    <w:p>
+      <w:pPr>
+        <w:rPr>
+          <w:lang w:val="en-US"/>
+        </w:rPr>
+      </w:pPr>
+      <w:proofErr w:type="spellStart"/>
+      <w:r>
+        <w:rPr>
+          <w:lang w:val="en-US"/>
+        </w:rPr>
+        <w:t>time_lim</w:t>
+      </w:r>
+      <w:proofErr w:type="spellEnd"/>
+      <w:r>
+        <w:rPr>
+          <w:lang w:val="en-US"/>
+        </w:rPr>
+        <w:t xml:space="preserve"> = 30</w:t>
+      </w:r>
+    </w:p>
+    <w:p>
+      <w:pPr>
+        <w:rPr>
+          <w:lang w:val="en-US"/>
+        </w:rPr>
+      </w:pPr>
+      <w:proofErr w:type="spellStart"/>
+      <w:r>
+        <w:rPr>
+          <w:lang w:val="en-US"/>
+        </w:rPr>
+        <w:t>n_sol_pricing</w:t>
+      </w:r>
+      <w:proofErr w:type="spellEnd"/>
+      <w:r>
+        <w:rPr>
+          <w:lang w:val="en-US"/>
+        </w:rPr>
+        <w:t xml:space="preserve"> = 10</w:t>
+      </w:r>
+    </w:p>
+    <w:p>
+      <w:pPr>
+        <w:rPr>
+          <w:lang w:val="en-US"/>
+        </w:rPr>
+      </w:pPr>
+      <w:proofErr w:type="spellStart"/>
+      <w:r>
+        <w:rPr>
+          <w:lang w:val="en-US"/>
+        </w:rPr>
+        <w:t>gap_pricing</w:t>
+      </w:r>
+      <w:proofErr w:type="spellEnd"/>
+      <w:r>
+        <w:rPr>
+          <w:lang w:val="en-US"/>
+        </w:rPr>
+        <w:t xml:space="preserve"> = 0.1 </w:t>
+      </w:r>
+    </w:p>
+    <w:p>
+      <w:pPr>
+        <w:rPr>
+          <w:lang w:val="en-US"/>
+        </w:rPr>
+      </w:pPr>
+      <w:proofErr w:type="spellStart"/>
+      <w:r>
+        <w:rPr>
+          <w:lang w:val="en-US"/>
+        </w:rPr>
+        <w:t>bool_ColumnGen</w:t>
+      </w:r>
+      <w:proofErr w:type="spellEnd"/>
+      <w:r>
+        <w:rPr>
+          <w:lang w:val="en-US"/>
+        </w:rPr>
+        <w:t xml:space="preserve"> = False</w:t>
+      </w:r>
+    </w:p>
+    <w:p>
+      <w:pPr>
+        <w:rPr>
+          <w:lang w:val="en-US"/>
+        </w:rPr>
+      </w:pPr>
+    </w:p>
+    <w:p>
+      <w:pPr>
+        <w:rPr>
+          <w:lang w:val="en-US"/>
+        </w:rPr>
+      </w:pPr>
+      <w:r>
+        <w:rPr>
+          <w:lang w:val="en-US"/>
+        </w:rPr>
+        <w:t>seed = 0</w:t>
+      </w:r>
+    </w:p>
+    <w:p>
+      <w:pPr>
+        <w:rPr>
+          <w:lang w:val="en-US"/>
+        </w:rPr>
+      </w:pPr>
+    </w:p>
+    <w:p>
+      <w:pPr>
+        <w:rPr>
+          <w:lang w:val="en-US"/>
+        </w:rPr>
+      </w:pPr>
+      <w:r>
+        <w:rPr>
+          <w:lang w:val="en-US"/>
+        </w:rPr>
+        <w:t>ALPHA_INCREMENT = 1</w:t>
+      </w:r>
+    </w:p>
+    <w:p>
+      <w:pPr>
+        <w:rPr>
+          <w:lang w:val="en-US"/>
+        </w:rPr>
+      </w:pPr>
+      <w:r>
+        <w:rPr>
+          <w:lang w:val="en-US"/>
+        </w:rPr>
+        <w:t>BETA_INCREMENT = 0.2</w:t>
+      </w:r>
+    </w:p>
+    <w:p>
+      <w:pPr>
+        <w:rPr>
+          <w:lang w:val="en-US"/>
+        </w:rPr>
+      </w:pPr>
+    </w:p>
+    <w:p>
+      <w:pPr>
+        <w:rPr>
+          <w:lang w:val="en-US"/>
+        </w:rPr>
+      </w:pPr>
+      <w:r>
+        <w:rPr>
+          <w:lang w:val="en-US"/>
+        </w:rPr>
+        <w:t xml:space="preserve">alpha = </w:t>
+      </w:r>
+      <w:proofErr w:type="gramStart"/>
+      <w:r>
+        <w:rPr>
+          <w:lang w:val="en-US"/>
+        </w:rPr>
+        <w:t>list(</w:t>
+      </w:r>
+      <w:proofErr w:type="spellStart"/>
+      <w:r>
+        <w:rPr>
+          <w:lang w:val="en-US"/>
+        </w:rPr>
+        <w:t>np.arange</w:t>
+      </w:r>
+      <w:proofErr w:type="spellEnd"/>
+      <w:proofErr w:type="gramEnd"/>
+      <w:r>
+        <w:rPr>
+          <w:lang w:val="en-US"/>
+        </w:rPr>
+        <w:t>(0, 1.0, ALPHA_INCREMENT)) + [1.0]</w:t>
+      </w:r>
+    </w:p>
+    <w:p>
+      <w:pPr>
+        <w:rPr>
+          <w:lang w:val="en-US"/>
+        </w:rPr>
+      </w:pPr>
+      <w:r>
+        <w:rPr>
+          <w:lang w:val="en-US"/>
+        </w:rPr>
+        <w:t xml:space="preserve">#beta = </w:t>
+      </w:r>
+      <w:proofErr w:type="gramStart"/>
+      <w:r>
+        <w:rPr>
+          <w:lang w:val="en-US"/>
+        </w:rPr>
+        <w:t>list(</w:t>
+      </w:r>
+      <w:proofErr w:type="spellStart"/>
+      <w:r>
+        <w:rPr>
+          <w:lang w:val="en-US"/>
+        </w:rPr>
+        <w:t>np.arange</w:t>
+      </w:r>
+      <w:proofErr w:type="spellEnd"/>
+      <w:proofErr w:type="gramEnd"/>
+      <w:r>
+        <w:rPr>
+          <w:lang w:val="en-US"/>
+        </w:rPr>
+        <w:t>(0, 1.0, BETA_INCREMENT)) + [1.0]</w:t>
+      </w:r>
+    </w:p>
+    <w:p>
+      <w:pPr>
+        <w:rPr>
+          <w:lang w:val="en-US"/>
+        </w:rPr>
+      </w:pPr>
+      <w:r>
+        <w:rPr>
+          <w:lang w:val="en-US"/>
+        </w:rPr>
+        <w:t>alpha = [0.5]</w:t>
+      </w:r>
+    </w:p>
+    <w:p>
+      <w:pPr>
+        <w:rPr>
+          <w:lang w:val="en-US"/>
+        </w:rPr>
+      </w:pPr>
+      <w:r>
+        <w:rPr>
+          <w:lang w:val="en-US"/>
+        </w:rPr>
+        <w:t>beta = [0.5]</w:t>
+      </w:r>
+    </w:p>
+    <w:p>
+      <w:pPr>
+        <w:rPr>
+          <w:lang w:val="en-US"/>
+        </w:rPr>
+      </w:pPr>
+    </w:p>
+    <w:p>
+      <w:pPr>
+        <w:rPr>
+          <w:lang w:val="en-US"/>
+        </w:rPr>
+      </w:pPr>
+      <w:proofErr w:type="spellStart"/>
+      <w:r>
+        <w:rPr>
+          <w:lang w:val="en-US"/>
+        </w:rPr>
+        <w:t>S_vector</w:t>
+      </w:r>
+      <w:proofErr w:type="spellEnd"/>
+      <w:r>
+        <w:rPr>
+          <w:lang w:val="en-US"/>
+        </w:rPr>
+        <w:t xml:space="preserve"> = </w:t>
+      </w:r>
+      <w:proofErr w:type="spellStart"/>
+      <w:proofErr w:type="gramStart"/>
+      <w:r>
+        <w:rPr>
+          <w:lang w:val="en-US"/>
+        </w:rPr>
+        <w:t>SimulationCG</w:t>
+      </w:r>
+      <w:proofErr w:type="spellEnd"/>
+      <w:r>
+        <w:rPr>
+          <w:lang w:val="en-US"/>
+        </w:rPr>
+        <w:t>(</w:t>
+      </w:r>
+      <w:proofErr w:type="spellStart"/>
+      <w:proofErr w:type="gramEnd"/>
+      <w:r>
+        <w:rPr>
+          <w:lang w:val="en-US"/>
+        </w:rPr>
+        <w:t>n_students_schools</w:t>
+      </w:r>
+      <w:proofErr w:type="spellEnd"/>
+      <w:r>
+        <w:rPr>
+          <w:lang w:val="en-US"/>
+        </w:rPr>
+        <w:t xml:space="preserve">, alpha, beta, </w:t>
+      </w:r>
+      <w:proofErr w:type="spellStart"/>
+      <w:r>
+        <w:rPr>
+          <w:lang w:val="en-US"/>
+        </w:rPr>
+        <w:t>n_iterations_simul</w:t>
+      </w:r>
+      <w:proofErr w:type="spellEnd"/>
+      <w:r>
+        <w:rPr>
+          <w:lang w:val="en-US"/>
+        </w:rPr>
+        <w:t xml:space="preserve">, </w:t>
+      </w:r>
+      <w:proofErr w:type="spellStart"/>
+      <w:r>
+        <w:rPr>
+          <w:lang w:val="en-US"/>
+        </w:rPr>
+        <w:t>n_match</w:t>
+      </w:r>
+      <w:proofErr w:type="spellEnd"/>
+      <w:r>
+        <w:rPr>
+          <w:lang w:val="en-US"/>
+        </w:rPr>
+        <w:t xml:space="preserve">, </w:t>
+      </w:r>
+      <w:proofErr w:type="spellStart"/>
+      <w:r>
+        <w:rPr>
+          <w:lang w:val="en-US"/>
+        </w:rPr>
+        <w:t>time_lim</w:t>
+      </w:r>
+      <w:proofErr w:type="spellEnd"/>
+      <w:r>
+        <w:rPr>
+          <w:lang w:val="en-US"/>
+        </w:rPr>
+        <w:t xml:space="preserve">, </w:t>
+      </w:r>
+      <w:proofErr w:type="spellStart"/>
+      <w:r>
+        <w:rPr>
+          <w:lang w:val="en-US"/>
+        </w:rPr>
+        <w:t>n_sol_pricing</w:t>
+      </w:r>
+      <w:proofErr w:type="spellEnd"/>
+      <w:r>
+        <w:rPr>
+          <w:lang w:val="en-US"/>
+        </w:rPr>
+        <w:t xml:space="preserve">, </w:t>
+      </w:r>
+      <w:proofErr w:type="spellStart"/>
+      <w:r>
+        <w:rPr>
+          <w:lang w:val="en-US"/>
+        </w:rPr>
+        <w:t>gap_pricing</w:t>
+      </w:r>
+      <w:proofErr w:type="spellEnd"/>
+      <w:r>
+        <w:rPr>
+          <w:lang w:val="en-US"/>
+        </w:rPr>
+        <w:t xml:space="preserve">, </w:t>
+      </w:r>
+      <w:proofErr w:type="spellStart"/>
+      <w:r>
+        <w:rPr>
+          <w:lang w:val="en-US"/>
+        </w:rPr>
+        <w:t>bool_ColumnGen</w:t>
+      </w:r>
+      <w:proofErr w:type="spellEnd"/>
+      <w:r>
+        <w:rPr>
+          <w:lang w:val="en-US"/>
+        </w:rPr>
+        <w:t>, seed, True)</w:t>
+      </w:r>
+    </w:p>
+    <w:p>
+      <w:pPr>
+        <w:rPr>
+          <w:lang w:val="en-US"/>
+        </w:rPr>
+      </w:pPr>
+    </w:p>
+    <w:p>
+      <w:pPr>
+        <w:rPr>
+          <w:rFonts w:asciiTheme="majorHAnsi" w:eastAsiaTheme="majorEastAsia" w:hAnsiTheme="majorHAnsi" w:cstheme="majorBidi"/>
+          <w:color w:val="0F4761" w:themeColor="accent1" w:themeShade="BF"/>
+          <w:sz w:val="40"/>
+          <w:szCs w:val="40"/>
+          <w:lang w:val="en-US"/>
+        </w:rPr>
+      </w:pPr>
+      <w:r>
+        <w:rPr>
+          <w:lang w:val="en-US"/>
+        </w:rPr>
+        <w:br w:type="page"/>
+      </w:r>
+    </w:p>
+    <w:p>
+      <w:pPr>
+        <w:pStyle w:val="Heading1"/>
+        <w:rPr>
+          <w:lang w:val="en-US"/>
+        </w:rPr>
+      </w:pPr>
+      <w:r>
+        <w:rPr>
+          <w:lang w:val="en-US"/>
+        </w:rPr>
+        <w:lastRenderedPageBreak/>
+        <w:t>SIM_2025-06-30_1</w:t>
+      </w:r>
+      <w:r>
+        <w:rPr>
+          <w:lang w:val="en-US"/>
+        </w:rPr>
+        <w:t>12104</w:t>
+      </w:r>
+    </w:p>
+    <w:p>
+      <w:pPr>
+        <w:rPr>
+          <w:lang w:val="en-US"/>
+        </w:rPr>
+      </w:pPr>
+      <w:proofErr w:type="spellStart"/>
+      <w:r>
+        <w:rPr>
+          <w:lang w:val="en-US"/>
+        </w:rPr>
+        <w:t>n_students_schools</w:t>
+      </w:r>
+      <w:proofErr w:type="spellEnd"/>
+      <w:r>
+        <w:rPr>
+          <w:lang w:val="en-US"/>
+        </w:rPr>
+        <w:t xml:space="preserve"> </w:t>
+      </w:r>
+      <w:proofErr w:type="gramStart"/>
+      <w:r>
+        <w:rPr>
+          <w:lang w:val="en-US"/>
+        </w:rPr>
+        <w:t>= [[</w:t>
+      </w:r>
+      <w:proofErr w:type="gramEnd"/>
+      <w:r>
+        <w:rPr>
+          <w:lang w:val="en-US"/>
+        </w:rPr>
+        <w:t>100,</w:t>
+      </w:r>
+      <w:r>
+        <w:rPr>
+          <w:lang w:val="en-US"/>
+        </w:rPr>
+        <w:t>4</w:t>
+      </w:r>
+      <w:proofErr w:type="gramStart"/>
+      <w:r>
+        <w:rPr>
+          <w:lang w:val="en-US"/>
+        </w:rPr>
+        <w:t>],[</w:t>
+      </w:r>
+      <w:proofErr w:type="gramEnd"/>
+      <w:r>
+        <w:rPr>
+          <w:lang w:val="en-US"/>
+        </w:rPr>
+        <w:t>200,</w:t>
+      </w:r>
+      <w:r>
+        <w:rPr>
+          <w:lang w:val="en-US"/>
+        </w:rPr>
+        <w:t>8</w:t>
+      </w:r>
+      <w:proofErr w:type="gramStart"/>
+      <w:r>
+        <w:rPr>
+          <w:lang w:val="en-US"/>
+        </w:rPr>
+        <w:t>],[</w:t>
+      </w:r>
+      <w:proofErr w:type="gramEnd"/>
+      <w:r>
+        <w:rPr>
+          <w:lang w:val="en-US"/>
+        </w:rPr>
+        <w:t>400,</w:t>
+      </w:r>
+      <w:r>
+        <w:rPr>
+          <w:lang w:val="en-US"/>
+        </w:rPr>
+        <w:t>16</w:t>
+      </w:r>
+      <w:r>
+        <w:rPr>
+          <w:lang w:val="en-US"/>
+        </w:rPr>
+        <w:t xml:space="preserve">], [800, </w:t>
+      </w:r>
+      <w:r>
+        <w:rPr>
+          <w:lang w:val="en-US"/>
+        </w:rPr>
+        <w:t>32]</w:t>
+      </w:r>
+      <w:r>
+        <w:rPr>
+          <w:lang w:val="en-US"/>
+        </w:rPr>
+        <w:t>]</w:t>
+      </w:r>
+    </w:p>
+    <w:p>
+      <w:pPr>
+        <w:rPr>
+          <w:lang w:val="en-US"/>
+        </w:rPr>
+      </w:pPr>
+    </w:p>
+    <w:p>
+      <w:pPr>
+        <w:rPr>
+          <w:lang w:val="en-US"/>
+        </w:rPr>
+      </w:pPr>
+      <w:proofErr w:type="spellStart"/>
+      <w:r>
+        <w:rPr>
+          <w:lang w:val="en-US"/>
+        </w:rPr>
+        <w:t>n_iterations_simul</w:t>
+      </w:r>
+      <w:proofErr w:type="spellEnd"/>
+      <w:r>
+        <w:rPr>
+          <w:lang w:val="en-US"/>
+        </w:rPr>
+        <w:t xml:space="preserve"> = 2</w:t>
+      </w:r>
+    </w:p>
+    <w:p>
+      <w:pPr>
+        <w:rPr>
+          <w:lang w:val="en-US"/>
+        </w:rPr>
+      </w:pPr>
+      <w:proofErr w:type="spellStart"/>
+      <w:r>
+        <w:rPr>
+          <w:lang w:val="en-US"/>
+        </w:rPr>
+        <w:t>n_match</w:t>
+      </w:r>
+      <w:proofErr w:type="spellEnd"/>
+      <w:r>
+        <w:rPr>
+          <w:lang w:val="en-US"/>
+        </w:rPr>
+        <w:t xml:space="preserve"> = 1000</w:t>
+      </w:r>
+    </w:p>
+    <w:p>
+      <w:pPr>
+        <w:rPr>
+          <w:lang w:val="en-US"/>
+        </w:rPr>
+      </w:pPr>
+      <w:proofErr w:type="spellStart"/>
+      <w:r>
+        <w:rPr>
+          <w:lang w:val="en-US"/>
+        </w:rPr>
+        <w:t>time_lim</w:t>
+      </w:r>
+      <w:proofErr w:type="spellEnd"/>
+      <w:r>
+        <w:rPr>
+          <w:lang w:val="en-US"/>
+        </w:rPr>
+        <w:t xml:space="preserve"> = 30</w:t>
+      </w:r>
+    </w:p>
+    <w:p>
+      <w:pPr>
+        <w:rPr>
+          <w:lang w:val="en-US"/>
+        </w:rPr>
+      </w:pPr>
+      <w:proofErr w:type="spellStart"/>
+      <w:r>
+        <w:rPr>
+          <w:lang w:val="en-US"/>
+        </w:rPr>
+        <w:t>n_sol_pricing</w:t>
+      </w:r>
+      <w:proofErr w:type="spellEnd"/>
+      <w:r>
+        <w:rPr>
+          <w:lang w:val="en-US"/>
+        </w:rPr>
+        <w:t xml:space="preserve"> = 10</w:t>
+      </w:r>
+    </w:p>
+    <w:p>
+      <w:pPr>
+        <w:rPr>
+          <w:lang w:val="en-US"/>
+        </w:rPr>
+      </w:pPr>
+      <w:proofErr w:type="spellStart"/>
+      <w:r>
+        <w:rPr>
+          <w:lang w:val="en-US"/>
+        </w:rPr>
+        <w:t>gap_pricing</w:t>
+      </w:r>
+      <w:proofErr w:type="spellEnd"/>
+      <w:r>
+        <w:rPr>
+          <w:lang w:val="en-US"/>
+        </w:rPr>
+        <w:t xml:space="preserve"> = 0.1 </w:t>
+      </w:r>
+    </w:p>
+    <w:p>
+      <w:pPr>
+        <w:rPr>
+          <w:lang w:val="en-US"/>
+        </w:rPr>
+      </w:pPr>
+      <w:proofErr w:type="spellStart"/>
+      <w:r>
+        <w:rPr>
+          <w:lang w:val="en-US"/>
+        </w:rPr>
+        <w:t>bool_ColumnGen</w:t>
+      </w:r>
+      <w:proofErr w:type="spellEnd"/>
+      <w:r>
+        <w:rPr>
+          <w:lang w:val="en-US"/>
+        </w:rPr>
+        <w:t xml:space="preserve"> = False</w:t>
+      </w:r>
+    </w:p>
+    <w:p>
+      <w:pPr>
+        <w:rPr>
+          <w:lang w:val="en-US"/>
+        </w:rPr>
+      </w:pPr>
+    </w:p>
+    <w:p>
+      <w:pPr>
+        <w:rPr>
+          <w:lang w:val="en-US"/>
+        </w:rPr>
+      </w:pPr>
+      <w:r>
+        <w:rPr>
+          <w:lang w:val="en-US"/>
+        </w:rPr>
+        <w:t>seed = 0</w:t>
+      </w:r>
+    </w:p>
+    <w:p>
+      <w:pPr>
+        <w:rPr>
+          <w:lang w:val="en-US"/>
+        </w:rPr>
+      </w:pPr>
+    </w:p>
+    <w:p>
+      <w:pPr>
+        <w:rPr>
+          <w:lang w:val="en-US"/>
+        </w:rPr>
+      </w:pPr>
+      <w:r>
+        <w:rPr>
+          <w:lang w:val="en-US"/>
+        </w:rPr>
+        <w:t>ALPHA_INCREMENT = 1</w:t>
+      </w:r>
+    </w:p>
+    <w:p>
+      <w:pPr>
+        <w:rPr>
+          <w:lang w:val="en-US"/>
+        </w:rPr>
+      </w:pPr>
+      <w:r>
+        <w:rPr>
+          <w:lang w:val="en-US"/>
+        </w:rPr>
+        <w:t>BETA_INCREMENT = 0.2</w:t>
+      </w:r>
+    </w:p>
+    <w:p>
+      <w:pPr>
+        <w:rPr>
+          <w:lang w:val="en-US"/>
+        </w:rPr>
+      </w:pPr>
+    </w:p>
+    <w:p>
+      <w:pPr>
+        <w:rPr>
+          <w:lang w:val="en-US"/>
+        </w:rPr>
+      </w:pPr>
+      <w:r>
+        <w:rPr>
+          <w:lang w:val="en-US"/>
+        </w:rPr>
+        <w:t xml:space="preserve">alpha = </w:t>
+      </w:r>
+      <w:proofErr w:type="gramStart"/>
+      <w:r>
+        <w:rPr>
+          <w:lang w:val="en-US"/>
+        </w:rPr>
+        <w:t>list(</w:t>
+      </w:r>
+      <w:proofErr w:type="spellStart"/>
+      <w:r>
+        <w:rPr>
+          <w:lang w:val="en-US"/>
+        </w:rPr>
+        <w:t>np.arange</w:t>
+      </w:r>
+      <w:proofErr w:type="spellEnd"/>
+      <w:proofErr w:type="gramEnd"/>
+      <w:r>
+        <w:rPr>
+          <w:lang w:val="en-US"/>
+        </w:rPr>
+        <w:t>(0, 1.0, ALPHA_INCREMENT)) + [1.0]</w:t>
+      </w:r>
+    </w:p>
+    <w:p>
+      <w:pPr>
+        <w:rPr>
+          <w:lang w:val="en-US"/>
+        </w:rPr>
+      </w:pPr>
+      <w:r>
+        <w:rPr>
+          <w:lang w:val="en-US"/>
+        </w:rPr>
+        <w:t xml:space="preserve">#beta = </w:t>
+      </w:r>
+      <w:proofErr w:type="gramStart"/>
+      <w:r>
+        <w:rPr>
+          <w:lang w:val="en-US"/>
+        </w:rPr>
+        <w:t>list(</w:t>
+      </w:r>
+      <w:proofErr w:type="spellStart"/>
+      <w:r>
+        <w:rPr>
+          <w:lang w:val="en-US"/>
+        </w:rPr>
+        <w:t>np.arange</w:t>
+      </w:r>
+      <w:proofErr w:type="spellEnd"/>
+      <w:proofErr w:type="gramEnd"/>
+      <w:r>
+        <w:rPr>
+          <w:lang w:val="en-US"/>
+        </w:rPr>
+        <w:t>(0, 1.0, BETA_INCREMENT)) + [1.0]</w:t>
+      </w:r>
+    </w:p>
+    <w:p>
+      <w:pPr>
+        <w:rPr>
+          <w:highlight w:val="yellow"/>
+          <w:lang w:val="en-US"/>
+        </w:rPr>
+      </w:pPr>
+      <w:r>
+        <w:rPr>
+          <w:highlight w:val="yellow"/>
+          <w:lang w:val="en-US"/>
+        </w:rPr>
+        <w:t>alpha = [0.5]</w:t>
+      </w:r>
+    </w:p>
+    <w:p>
+      <w:pPr>
+        <w:rPr>
+          <w:lang w:val="en-US"/>
+        </w:rPr>
+      </w:pPr>
+      <w:r>
+        <w:rPr>
+          <w:highlight w:val="yellow"/>
+          <w:lang w:val="en-US"/>
+        </w:rPr>
+        <w:t>beta = [0.5]</w:t>
+      </w:r>
+    </w:p>
+    <w:p>
+      <w:pPr>
+        <w:rPr>
+          <w:lang w:val="en-US"/>
+        </w:rPr>
+      </w:pPr>
+    </w:p>
+    <w:p>
+      <w:pPr>
+        <w:rPr>
+          <w:lang w:val="en-US"/>
+        </w:rPr>
+      </w:pPr>
+      <w:proofErr w:type="spellStart"/>
+      <w:r>
+        <w:rPr>
+          <w:lang w:val="en-US"/>
+        </w:rPr>
+        <w:t>S_vector</w:t>
+      </w:r>
+      <w:proofErr w:type="spellEnd"/>
+      <w:r>
+        <w:rPr>
+          <w:lang w:val="en-US"/>
+        </w:rPr>
+        <w:t xml:space="preserve"> = </w:t>
+      </w:r>
+      <w:proofErr w:type="spellStart"/>
+      <w:proofErr w:type="gramStart"/>
+      <w:r>
+        <w:rPr>
+          <w:lang w:val="en-US"/>
+        </w:rPr>
+        <w:t>SimulationCG</w:t>
+      </w:r>
+      <w:proofErr w:type="spellEnd"/>
+      <w:r>
+        <w:rPr>
+          <w:lang w:val="en-US"/>
+        </w:rPr>
+        <w:t>(</w:t>
+      </w:r>
+      <w:proofErr w:type="spellStart"/>
+      <w:proofErr w:type="gramEnd"/>
+      <w:r>
+        <w:rPr>
+          <w:lang w:val="en-US"/>
+        </w:rPr>
+        <w:t>n_students_schools</w:t>
+      </w:r>
+      <w:proofErr w:type="spellEnd"/>
+      <w:r>
+        <w:rPr>
+          <w:lang w:val="en-US"/>
+        </w:rPr>
+        <w:t xml:space="preserve">, alpha, beta, </w:t>
+      </w:r>
+      <w:proofErr w:type="spellStart"/>
+      <w:r>
+        <w:rPr>
+          <w:lang w:val="en-US"/>
+        </w:rPr>
+        <w:t>n_iterations_simul</w:t>
+      </w:r>
+      <w:proofErr w:type="spellEnd"/>
+      <w:r>
+        <w:rPr>
+          <w:lang w:val="en-US"/>
+        </w:rPr>
+        <w:t xml:space="preserve">, </w:t>
+      </w:r>
+      <w:proofErr w:type="spellStart"/>
+      <w:r>
+        <w:rPr>
+          <w:lang w:val="en-US"/>
+        </w:rPr>
+        <w:t>n_match</w:t>
+      </w:r>
+      <w:proofErr w:type="spellEnd"/>
+      <w:r>
+        <w:rPr>
+          <w:lang w:val="en-US"/>
+        </w:rPr>
+        <w:t xml:space="preserve">, </w:t>
+      </w:r>
+      <w:proofErr w:type="spellStart"/>
+      <w:r>
+        <w:rPr>
+          <w:lang w:val="en-US"/>
+        </w:rPr>
+        <w:t>time_lim</w:t>
+      </w:r>
+      <w:proofErr w:type="spellEnd"/>
+      <w:r>
+        <w:rPr>
+          <w:lang w:val="en-US"/>
+        </w:rPr>
+        <w:t xml:space="preserve">, </w:t>
+      </w:r>
+      <w:proofErr w:type="spellStart"/>
+      <w:r>
+        <w:rPr>
+          <w:lang w:val="en-US"/>
+        </w:rPr>
+        <w:t>n_sol_pricing</w:t>
+      </w:r>
+      <w:proofErr w:type="spellEnd"/>
+      <w:r>
+        <w:rPr>
+          <w:lang w:val="en-US"/>
+        </w:rPr>
+        <w:t xml:space="preserve">, </w:t>
+      </w:r>
+      <w:proofErr w:type="spellStart"/>
+      <w:r>
+        <w:rPr>
+          <w:lang w:val="en-US"/>
+        </w:rPr>
+        <w:t>gap_pricing</w:t>
+      </w:r>
+      <w:proofErr w:type="spellEnd"/>
+      <w:r>
+        <w:rPr>
+          <w:lang w:val="en-US"/>
+        </w:rPr>
+        <w:t xml:space="preserve">, </w:t>
+      </w:r>
+      <w:proofErr w:type="spellStart"/>
+      <w:r>
+        <w:rPr>
+          <w:lang w:val="en-US"/>
+        </w:rPr>
+        <w:t>bool_ColumnGen</w:t>
+      </w:r>
+      <w:proofErr w:type="spellEnd"/>
+      <w:r>
+        <w:rPr>
+          <w:lang w:val="en-US"/>
+        </w:rPr>
+        <w:t>, seed, True)</w:t>
+      </w:r>
+    </w:p>
+    <w:p>
+      <w:pPr>
+        <w:rPr>
+          <w:lang w:val="en-US"/>
+        </w:rPr>
+      </w:pPr>
+    </w:p>
+    <w:p>
+      <w:pPr>
+        <w:rPr>
+          <w:rFonts w:asciiTheme="majorHAnsi" w:eastAsiaTheme="majorEastAsia" w:hAnsiTheme="majorHAnsi" w:cstheme="majorBidi"/>
+          <w:color w:val="0F4761" w:themeColor="accent1" w:themeShade="BF"/>
+          <w:sz w:val="40"/>
+          <w:szCs w:val="40"/>
+          <w:lang w:val="en-US"/>
+        </w:rPr>
+      </w:pPr>
+      <w:r>
+        <w:rPr>
+          <w:lang w:val="en-US"/>
+        </w:rPr>
+        <w:br w:type="page"/>
+      </w:r>
+    </w:p>
+    <w:p>
+      <w:pPr>
+        <w:pStyle w:val="Heading1"/>
+        <w:rPr>
+          <w:lang w:val="en-US"/>
+        </w:rPr>
+      </w:pPr>
+      <w:r>
+        <w:rPr>
+          <w:lang w:val="en-US"/>
+        </w:rPr>
+        <w:lastRenderedPageBreak/>
         <w:t>SIM_2025-06-26_1</w:t>
       </w:r>
       <w:r>
@@ -2957,6 +4147,7 @@
   <w:style w:type="paragraph" w:default="1" w:styleId="Normal">
     <w:name w:val="Normal"/>
     <w:qFormat/>
+    <w:rsid w:val="00761007"/>
   </w:style>
   <w:style w:type="paragraph" w:styleId="Heading1">
     <w:name w:val="heading 1"/>
@@ -3160,7 +4351,6 @@
   <w:style w:type="character" w:default="1" w:styleId="DefaultParagraphFont">
     <w:name w:val="Default Paragraph Font"/>
     <w:uiPriority w:val="1"/>
-    <w:semiHidden/>
     <w:unhideWhenUsed/>
   </w:style>
   <w:style w:type="table" w:default="1" w:styleId="TableNormal">
@@ -3770,4 +4960,16 @@
     </a:ext>
   </a:extLst>
 </a:theme>
+</file>
+
+<file path=customXml/item1.xml><?xml version="1.0" encoding="utf-8"?>
+<b:Sources xmlns:b="http://schemas.openxmlformats.org/officeDocument/2006/bibliography" xmlns="http://schemas.openxmlformats.org/officeDocument/2006/bibliography" SelectedStyle="\APASixthEditionOfficeOnline.xsl" StyleName="APA" Version="6"/>
+</file>
+
+<file path=customXml/itemProps1.xml><?xml version="1.0" encoding="utf-8"?>
+<ds:datastoreItem xmlns:ds="http://schemas.openxmlformats.org/officeDocument/2006/customXml" ds:itemID="{0913BCA6-E53E-410A-9EA1-70CE55BFD130}">
+  <ds:schemaRefs>
+    <ds:schemaRef ds:uri="http://schemas.openxmlformats.org/officeDocument/2006/bibliography"/>
+  </ds:schemaRefs>
+</ds:datastoreItem>
 </file>
</xml_diff>

<commit_message>
Change display with respect to csv
</commit_message>
<xml_diff>
--- a/Simulation Results/Overview Simulations.docx
+++ b/Simulation Results/Overview Simulations.docx
@@ -13,25 +13,14 @@
         <w:rPr>
           <w:lang w:val="en-US"/>
         </w:rPr>
-        <w:t>SIM_2025-06-</w:t>
-      </w:r>
-      <w:r>
-        <w:rPr>
-          <w:lang w:val="en-US"/>
-        </w:rPr>
-        <w:t>30</w:t>
-      </w:r>
-      <w:r>
-        <w:rPr>
-          <w:lang w:val="en-US"/>
-        </w:rPr>
-        <w:t>_1</w:t>
-      </w:r>
-      <w:r>
-        <w:rPr>
-          <w:lang w:val="en-US"/>
-        </w:rPr>
-        <w:t>41452</w:t>
+        <w:t>SIM_2025-07-28_141746</w:t>
+      </w:r>
+      <w:r>
+        <w:rPr>
+          <w:highlight w:val="red"/>
+          <w:lang w:val="en-US"/>
+        </w:rPr>
+        <w:t>.csv</w:t>
       </w:r>
     </w:p>
     <w:p>
@@ -95,6 +84,61 @@
           <w:lang w:val="en-US"/>
         </w:rPr>
       </w:pPr>
+      <w:r>
+        <w:rPr>
+          <w:lang w:val="en-US"/>
+        </w:rPr>
+        <w:t xml:space="preserve">#n_students_schools </w:t>
+      </w:r>
+      <w:proofErr w:type="gramStart"/>
+      <w:r>
+        <w:rPr>
+          <w:lang w:val="en-US"/>
+        </w:rPr>
+        <w:t>= [[</w:t>
+      </w:r>
+      <w:proofErr w:type="gramEnd"/>
+      <w:r>
+        <w:rPr>
+          <w:lang w:val="en-US"/>
+        </w:rPr>
+        <w:t>200,4</w:t>
+      </w:r>
+      <w:proofErr w:type="gramStart"/>
+      <w:r>
+        <w:rPr>
+          <w:lang w:val="en-US"/>
+        </w:rPr>
+        <w:t>],[</w:t>
+      </w:r>
+      <w:proofErr w:type="gramEnd"/>
+      <w:r>
+        <w:rPr>
+          <w:lang w:val="en-US"/>
+        </w:rPr>
+        <w:t>200,8</w:t>
+      </w:r>
+      <w:proofErr w:type="gramStart"/>
+      <w:r>
+        <w:rPr>
+          <w:lang w:val="en-US"/>
+        </w:rPr>
+        <w:t>],[</w:t>
+      </w:r>
+      <w:proofErr w:type="gramEnd"/>
+      <w:r>
+        <w:rPr>
+          <w:lang w:val="en-US"/>
+        </w:rPr>
+        <w:t>200,12], [200, 16], [200, 20], [200, 24], [200, 28], [200, 32]]</w:t>
+      </w:r>
+    </w:p>
+    <w:p>
+      <w:pPr>
+        <w:rPr>
+          <w:lang w:val="en-US"/>
+        </w:rPr>
+      </w:pPr>
       <w:proofErr w:type="spellStart"/>
       <w:r>
         <w:rPr>
@@ -112,15 +156,726 @@
       <w:proofErr w:type="gramStart"/>
       <w:r>
         <w:rPr>
+          <w:lang w:val="en-US"/>
+        </w:rPr>
+        <w:t>= [[</w:t>
+      </w:r>
+      <w:proofErr w:type="gramEnd"/>
+      <w:r>
+        <w:rPr>
+          <w:lang w:val="en-US"/>
+        </w:rPr>
+        <w:t>20,4], [40, 8]]</w:t>
+      </w:r>
+    </w:p>
+    <w:p>
+      <w:pPr>
+        <w:rPr>
+          <w:lang w:val="en-US"/>
+        </w:rPr>
+      </w:pPr>
+    </w:p>
+    <w:p>
+      <w:pPr>
+        <w:rPr>
+          <w:lang w:val="en-US"/>
+        </w:rPr>
+      </w:pPr>
+      <w:proofErr w:type="spellStart"/>
+      <w:r>
+        <w:rPr>
+          <w:lang w:val="en-US"/>
+        </w:rPr>
+        <w:t>compare_solutions</w:t>
+      </w:r>
+      <w:proofErr w:type="spellEnd"/>
+      <w:r>
+        <w:rPr>
+          <w:lang w:val="en-US"/>
+        </w:rPr>
+        <w:t xml:space="preserve"> = ["SD_UPON_DA", "SD_UPON_EADA"]</w:t>
+      </w:r>
+    </w:p>
+    <w:p>
+      <w:pPr>
+        <w:rPr>
+          <w:lang w:val="en-US"/>
+        </w:rPr>
+      </w:pPr>
+      <w:r>
+        <w:rPr>
+          <w:lang w:val="en-US"/>
+        </w:rPr>
+        <w:t>    # All options are: ["SD_UPON_DA", "SD_UPON_EE", "SD_UPON_EADA"]</w:t>
+      </w:r>
+    </w:p>
+    <w:p>
+      <w:pPr>
+        <w:rPr>
+          <w:lang w:val="en-US"/>
+        </w:rPr>
+      </w:pPr>
+    </w:p>
+    <w:p>
+      <w:pPr>
+        <w:rPr>
+          <w:lang w:val="en-US"/>
+        </w:rPr>
+      </w:pPr>
+      <w:proofErr w:type="spellStart"/>
+      <w:r>
+        <w:rPr>
+          <w:lang w:val="en-US"/>
+        </w:rPr>
+        <w:t>n_iterations_simul</w:t>
+      </w:r>
+      <w:proofErr w:type="spellEnd"/>
+      <w:r>
+        <w:rPr>
+          <w:lang w:val="en-US"/>
+        </w:rPr>
+        <w:t xml:space="preserve"> = 3</w:t>
+      </w:r>
+    </w:p>
+    <w:p>
+      <w:pPr>
+        <w:rPr>
+          <w:lang w:val="en-US"/>
+        </w:rPr>
+      </w:pPr>
+      <w:proofErr w:type="spellStart"/>
+      <w:r>
+        <w:rPr>
+          <w:lang w:val="en-US"/>
+        </w:rPr>
+        <w:t>n_match</w:t>
+      </w:r>
+      <w:proofErr w:type="spellEnd"/>
+      <w:r>
+        <w:rPr>
+          <w:lang w:val="en-US"/>
+        </w:rPr>
+        <w:t xml:space="preserve"> = 1000</w:t>
+      </w:r>
+    </w:p>
+    <w:p>
+      <w:pPr>
+        <w:rPr>
+          <w:lang w:val="en-US"/>
+        </w:rPr>
+      </w:pPr>
+      <w:proofErr w:type="spellStart"/>
+      <w:r>
+        <w:rPr>
+          <w:lang w:val="en-US"/>
+        </w:rPr>
+        <w:t>time_lim</w:t>
+      </w:r>
+      <w:proofErr w:type="spellEnd"/>
+      <w:r>
+        <w:rPr>
+          <w:lang w:val="en-US"/>
+        </w:rPr>
+        <w:t xml:space="preserve"> = 30</w:t>
+      </w:r>
+    </w:p>
+    <w:p>
+      <w:pPr>
+        <w:rPr>
+          <w:lang w:val="en-US"/>
+        </w:rPr>
+      </w:pPr>
+      <w:proofErr w:type="spellStart"/>
+      <w:r>
+        <w:rPr>
+          <w:lang w:val="en-US"/>
+        </w:rPr>
+        <w:t>n_sol_pricing</w:t>
+      </w:r>
+      <w:proofErr w:type="spellEnd"/>
+      <w:r>
+        <w:rPr>
+          <w:lang w:val="en-US"/>
+        </w:rPr>
+        <w:t xml:space="preserve"> = 10</w:t>
+      </w:r>
+    </w:p>
+    <w:p>
+      <w:pPr>
+        <w:rPr>
+          <w:lang w:val="en-US"/>
+        </w:rPr>
+      </w:pPr>
+      <w:proofErr w:type="spellStart"/>
+      <w:r>
+        <w:rPr>
+          <w:lang w:val="en-US"/>
+        </w:rPr>
+        <w:t>gap_solutionpool_pricing</w:t>
+      </w:r>
+      <w:proofErr w:type="spellEnd"/>
+      <w:r>
+        <w:rPr>
+          <w:lang w:val="en-US"/>
+        </w:rPr>
+        <w:t xml:space="preserve"> = 0.1 </w:t>
+      </w:r>
+    </w:p>
+    <w:p>
+      <w:pPr>
+        <w:rPr>
+          <w:lang w:val="en-US"/>
+        </w:rPr>
+      </w:pPr>
+      <w:proofErr w:type="spellStart"/>
+      <w:r>
+        <w:rPr>
+          <w:lang w:val="en-US"/>
+        </w:rPr>
+        <w:t>MIPGap</w:t>
+      </w:r>
+      <w:proofErr w:type="spellEnd"/>
+      <w:r>
+        <w:rPr>
+          <w:lang w:val="en-US"/>
+        </w:rPr>
+        <w:t xml:space="preserve"> = 0.05</w:t>
+      </w:r>
+    </w:p>
+    <w:p>
+      <w:pPr>
+        <w:rPr>
+          <w:lang w:val="en-US"/>
+        </w:rPr>
+      </w:pPr>
+      <w:proofErr w:type="spellStart"/>
+      <w:r>
+        <w:rPr>
+          <w:lang w:val="en-US"/>
+        </w:rPr>
+        <w:t>bool_ColumnGen</w:t>
+      </w:r>
+      <w:proofErr w:type="spellEnd"/>
+      <w:r>
+        <w:rPr>
+          <w:lang w:val="en-US"/>
+        </w:rPr>
+        <w:t xml:space="preserve"> = False</w:t>
+      </w:r>
+    </w:p>
+    <w:p>
+      <w:pPr>
+        <w:rPr>
+          <w:lang w:val="en-US"/>
+        </w:rPr>
+      </w:pPr>
+    </w:p>
+    <w:p>
+      <w:pPr>
+        <w:rPr>
+          <w:lang w:val="en-US"/>
+        </w:rPr>
+      </w:pPr>
+      <w:r>
+        <w:rPr>
+          <w:lang w:val="en-US"/>
+        </w:rPr>
+        <w:t>seed = 0</w:t>
+      </w:r>
+    </w:p>
+    <w:p>
+      <w:pPr>
+        <w:rPr>
+          <w:lang w:val="en-US"/>
+        </w:rPr>
+      </w:pPr>
+    </w:p>
+    <w:p>
+      <w:pPr>
+        <w:rPr>
+          <w:lang w:val="en-US"/>
+        </w:rPr>
+      </w:pPr>
+      <w:r>
+        <w:rPr>
+          <w:lang w:val="en-US"/>
+        </w:rPr>
+        <w:t>ALPHA_INCREMENT = 0.5</w:t>
+      </w:r>
+    </w:p>
+    <w:p>
+      <w:pPr>
+        <w:rPr>
+          <w:lang w:val="en-US"/>
+        </w:rPr>
+      </w:pPr>
+      <w:r>
+        <w:rPr>
+          <w:lang w:val="en-US"/>
+        </w:rPr>
+        <w:t>#BETA_INCREMENT = 0.5</w:t>
+      </w:r>
+    </w:p>
+    <w:p>
+      <w:pPr>
+        <w:rPr>
+          <w:lang w:val="en-US"/>
+        </w:rPr>
+      </w:pPr>
+    </w:p>
+    <w:p>
+      <w:pPr>
+        <w:rPr>
+          <w:lang w:val="en-US"/>
+        </w:rPr>
+      </w:pPr>
+      <w:r>
+        <w:rPr>
+          <w:lang w:val="en-US"/>
+        </w:rPr>
+        <w:t xml:space="preserve">alpha = </w:t>
+      </w:r>
+      <w:proofErr w:type="gramStart"/>
+      <w:r>
+        <w:rPr>
+          <w:lang w:val="en-US"/>
+        </w:rPr>
+        <w:t>list(</w:t>
+      </w:r>
+      <w:proofErr w:type="spellStart"/>
+      <w:r>
+        <w:rPr>
+          <w:lang w:val="en-US"/>
+        </w:rPr>
+        <w:t>np.arange</w:t>
+      </w:r>
+      <w:proofErr w:type="spellEnd"/>
+      <w:proofErr w:type="gramEnd"/>
+      <w:r>
+        <w:rPr>
+          <w:lang w:val="en-US"/>
+        </w:rPr>
+        <w:t>(0, 1.0, ALPHA_INCREMENT)) + [1.0]</w:t>
+      </w:r>
+    </w:p>
+    <w:p>
+      <w:pPr>
+        <w:rPr>
+          <w:lang w:val="en-US"/>
+        </w:rPr>
+      </w:pPr>
+      <w:r>
+        <w:rPr>
+          <w:lang w:val="en-US"/>
+        </w:rPr>
+        <w:t xml:space="preserve">#beta = </w:t>
+      </w:r>
+      <w:proofErr w:type="gramStart"/>
+      <w:r>
+        <w:rPr>
+          <w:lang w:val="en-US"/>
+        </w:rPr>
+        <w:t>list(</w:t>
+      </w:r>
+      <w:proofErr w:type="spellStart"/>
+      <w:r>
+        <w:rPr>
+          <w:lang w:val="en-US"/>
+        </w:rPr>
+        <w:t>np.arange</w:t>
+      </w:r>
+      <w:proofErr w:type="spellEnd"/>
+      <w:proofErr w:type="gramEnd"/>
+      <w:r>
+        <w:rPr>
+          <w:lang w:val="en-US"/>
+        </w:rPr>
+        <w:t>(0, 1.0, BETA_INCREMENT)) + [1.0]</w:t>
+      </w:r>
+    </w:p>
+    <w:p>
+      <w:pPr>
+        <w:rPr>
+          <w:lang w:val="en-US"/>
+        </w:rPr>
+      </w:pPr>
+      <w:r>
+        <w:rPr>
+          <w:lang w:val="en-US"/>
+        </w:rPr>
+        <w:t>#alpha = [0.5]</w:t>
+      </w:r>
+    </w:p>
+    <w:p>
+      <w:pPr>
+        <w:rPr>
+          <w:lang w:val="en-US"/>
+        </w:rPr>
+      </w:pPr>
+      <w:r>
+        <w:rPr>
+          <w:lang w:val="en-US"/>
+        </w:rPr>
+        <w:t>beta = [0.5]</w:t>
+      </w:r>
+    </w:p>
+    <w:p>
+      <w:pPr>
+        <w:rPr>
+          <w:lang w:val="en-US"/>
+        </w:rPr>
+      </w:pPr>
+    </w:p>
+    <w:p>
+      <w:pPr>
+        <w:rPr>
+          <w:lang w:val="en-US"/>
+        </w:rPr>
+      </w:pPr>
+      <w:proofErr w:type="spellStart"/>
+      <w:r>
+        <w:rPr>
+          <w:lang w:val="en-US"/>
+        </w:rPr>
+        <w:lastRenderedPageBreak/>
+        <w:t>S_vector</w:t>
+      </w:r>
+      <w:proofErr w:type="spellEnd"/>
+      <w:r>
+        <w:rPr>
+          <w:lang w:val="en-US"/>
+        </w:rPr>
+        <w:t xml:space="preserve"> = </w:t>
+      </w:r>
+      <w:proofErr w:type="spellStart"/>
+      <w:proofErr w:type="gramStart"/>
+      <w:r>
+        <w:rPr>
+          <w:lang w:val="en-US"/>
+        </w:rPr>
+        <w:t>SimulationCG</w:t>
+      </w:r>
+      <w:proofErr w:type="spellEnd"/>
+      <w:r>
+        <w:rPr>
+          <w:lang w:val="en-US"/>
+        </w:rPr>
+        <w:t>(</w:t>
+      </w:r>
+      <w:proofErr w:type="spellStart"/>
+      <w:proofErr w:type="gramEnd"/>
+      <w:r>
+        <w:rPr>
+          <w:lang w:val="en-US"/>
+        </w:rPr>
+        <w:t>compare_solutions</w:t>
+      </w:r>
+      <w:proofErr w:type="spellEnd"/>
+      <w:r>
+        <w:rPr>
+          <w:lang w:val="en-US"/>
+        </w:rPr>
+        <w:t xml:space="preserve">, </w:t>
+      </w:r>
+      <w:proofErr w:type="spellStart"/>
+      <w:r>
+        <w:rPr>
+          <w:lang w:val="en-US"/>
+        </w:rPr>
+        <w:t>n_students_schools</w:t>
+      </w:r>
+      <w:proofErr w:type="spellEnd"/>
+      <w:r>
+        <w:rPr>
+          <w:lang w:val="en-US"/>
+        </w:rPr>
+        <w:t xml:space="preserve">, alpha, beta, </w:t>
+      </w:r>
+      <w:proofErr w:type="spellStart"/>
+      <w:r>
+        <w:rPr>
+          <w:lang w:val="en-US"/>
+        </w:rPr>
+        <w:t>n_iterations_simul</w:t>
+      </w:r>
+      <w:proofErr w:type="spellEnd"/>
+      <w:r>
+        <w:rPr>
+          <w:lang w:val="en-US"/>
+        </w:rPr>
+        <w:t xml:space="preserve">, </w:t>
+      </w:r>
+      <w:proofErr w:type="spellStart"/>
+      <w:r>
+        <w:rPr>
+          <w:lang w:val="en-US"/>
+        </w:rPr>
+        <w:t>n_match</w:t>
+      </w:r>
+      <w:proofErr w:type="spellEnd"/>
+      <w:r>
+        <w:rPr>
+          <w:lang w:val="en-US"/>
+        </w:rPr>
+        <w:t xml:space="preserve">, </w:t>
+      </w:r>
+      <w:proofErr w:type="spellStart"/>
+      <w:r>
+        <w:rPr>
+          <w:lang w:val="en-US"/>
+        </w:rPr>
+        <w:t>time_lim</w:t>
+      </w:r>
+      <w:proofErr w:type="spellEnd"/>
+      <w:r>
+        <w:rPr>
+          <w:lang w:val="en-US"/>
+        </w:rPr>
+        <w:t xml:space="preserve">, seed, </w:t>
+      </w:r>
+      <w:proofErr w:type="spellStart"/>
+      <w:r>
+        <w:rPr>
+          <w:lang w:val="en-US"/>
+        </w:rPr>
+        <w:t>n_sol_pricing</w:t>
+      </w:r>
+      <w:proofErr w:type="spellEnd"/>
+      <w:r>
+        <w:rPr>
+          <w:lang w:val="en-US"/>
+        </w:rPr>
+        <w:t xml:space="preserve">, </w:t>
+      </w:r>
+      <w:proofErr w:type="spellStart"/>
+      <w:r>
+        <w:rPr>
+          <w:lang w:val="en-US"/>
+        </w:rPr>
+        <w:t>gap_solutionpool_pricing</w:t>
+      </w:r>
+      <w:proofErr w:type="spellEnd"/>
+      <w:r>
+        <w:rPr>
+          <w:lang w:val="en-US"/>
+        </w:rPr>
+        <w:t xml:space="preserve">, </w:t>
+      </w:r>
+      <w:proofErr w:type="spellStart"/>
+      <w:r>
+        <w:rPr>
+          <w:lang w:val="en-US"/>
+        </w:rPr>
+        <w:t>MIPGap</w:t>
+      </w:r>
+      <w:proofErr w:type="spellEnd"/>
+      <w:r>
+        <w:rPr>
+          <w:lang w:val="en-US"/>
+        </w:rPr>
+        <w:t xml:space="preserve">, </w:t>
+      </w:r>
+      <w:proofErr w:type="spellStart"/>
+      <w:r>
+        <w:rPr>
+          <w:lang w:val="en-US"/>
+        </w:rPr>
+        <w:t>bool_ColumnGen</w:t>
+      </w:r>
+      <w:proofErr w:type="spellEnd"/>
+      <w:r>
+        <w:rPr>
+          <w:lang w:val="en-US"/>
+        </w:rPr>
+        <w:t>, True)</w:t>
+      </w:r>
+    </w:p>
+    <w:p>
+      <w:pPr>
+        <w:rPr>
+          <w:lang w:val="en-US"/>
+        </w:rPr>
+      </w:pPr>
+      <w:r>
+        <w:rPr>
+          <w:lang w:val="en-US"/>
+        </w:rPr>
+        <w:br w:type="page"/>
+      </w:r>
+    </w:p>
+    <w:p>
+      <w:pPr>
+        <w:rPr>
+          <w:lang w:val="en-US"/>
+        </w:rPr>
+      </w:pPr>
+    </w:p>
+    <w:p>
+      <w:pPr>
+        <w:pStyle w:val="Heading1"/>
+        <w:rPr>
+          <w:lang w:val="en-US"/>
+        </w:rPr>
+      </w:pPr>
+      <w:r>
+        <w:rPr>
+          <w:lang w:val="en-US"/>
+        </w:rPr>
+        <w:t>SIM_2025-06-30_141452</w:t>
+      </w:r>
+    </w:p>
+    <w:p>
+      <w:pPr>
+        <w:rPr>
+          <w:lang w:val="en-US"/>
+        </w:rPr>
+      </w:pPr>
+      <w:r>
+        <w:rPr>
+          <w:lang w:val="en-US"/>
+        </w:rPr>
+        <w:t xml:space="preserve">#n_students_schools </w:t>
+      </w:r>
+      <w:proofErr w:type="gramStart"/>
+      <w:r>
+        <w:rPr>
+          <w:lang w:val="en-US"/>
+        </w:rPr>
+        <w:t>= [[</w:t>
+      </w:r>
+      <w:proofErr w:type="gramEnd"/>
+      <w:r>
+        <w:rPr>
+          <w:lang w:val="en-US"/>
+        </w:rPr>
+        <w:t>100,2</w:t>
+      </w:r>
+      <w:proofErr w:type="gramStart"/>
+      <w:r>
+        <w:rPr>
+          <w:lang w:val="en-US"/>
+        </w:rPr>
+        <w:t>],[</w:t>
+      </w:r>
+      <w:proofErr w:type="gramEnd"/>
+      <w:r>
+        <w:rPr>
+          <w:lang w:val="en-US"/>
+        </w:rPr>
+        <w:t>200,4</w:t>
+      </w:r>
+      <w:proofErr w:type="gramStart"/>
+      <w:r>
+        <w:rPr>
+          <w:lang w:val="en-US"/>
+        </w:rPr>
+        <w:t>],[</w:t>
+      </w:r>
+      <w:proofErr w:type="gramEnd"/>
+      <w:r>
+        <w:rPr>
+          <w:lang w:val="en-US"/>
+        </w:rPr>
+        <w:t>400,8], [800, 16], [1600, 32], [3200, 64]]</w:t>
+      </w:r>
+    </w:p>
+    <w:p>
+      <w:pPr>
+        <w:rPr>
+          <w:lang w:val="en-US"/>
+        </w:rPr>
+      </w:pPr>
+      <w:proofErr w:type="spellStart"/>
+      <w:r>
+        <w:rPr>
+          <w:lang w:val="en-US"/>
+        </w:rPr>
+        <w:t>n_students_schools</w:t>
+      </w:r>
+      <w:proofErr w:type="spellEnd"/>
+      <w:r>
+        <w:rPr>
+          <w:lang w:val="en-US"/>
+        </w:rPr>
+        <w:t xml:space="preserve"> </w:t>
+      </w:r>
+      <w:proofErr w:type="gramStart"/>
+      <w:r>
+        <w:rPr>
+          <w:lang w:val="en-US"/>
+        </w:rPr>
+        <w:t xml:space="preserve">= </w:t>
+      </w:r>
+      <w:r>
+        <w:rPr>
           <w:highlight w:val="yellow"/>
           <w:lang w:val="en-US"/>
         </w:rPr>
+        <w:t>[[</w:t>
+      </w:r>
+      <w:proofErr w:type="gramEnd"/>
+      <w:r>
+        <w:rPr>
+          <w:highlight w:val="yellow"/>
+          <w:lang w:val="en-US"/>
+        </w:rPr>
+        <w:t>200,4</w:t>
+      </w:r>
+      <w:proofErr w:type="gramStart"/>
+      <w:r>
+        <w:rPr>
+          <w:highlight w:val="yellow"/>
+          <w:lang w:val="en-US"/>
+        </w:rPr>
+        <w:t>],[</w:t>
+      </w:r>
+      <w:proofErr w:type="gramEnd"/>
+      <w:r>
+        <w:rPr>
+          <w:highlight w:val="yellow"/>
+          <w:lang w:val="en-US"/>
+        </w:rPr>
+        <w:t>200,8</w:t>
+      </w:r>
+      <w:proofErr w:type="gramStart"/>
+      <w:r>
+        <w:rPr>
+          <w:highlight w:val="yellow"/>
+          <w:lang w:val="en-US"/>
+        </w:rPr>
+        <w:t>],[</w:t>
+      </w:r>
+      <w:proofErr w:type="gramEnd"/>
+      <w:r>
+        <w:rPr>
+          <w:highlight w:val="yellow"/>
+          <w:lang w:val="en-US"/>
+        </w:rPr>
+        <w:t>200,12], [200, 16], [200, 20], [200, 24], [200, 28], [200, 32]]</w:t>
+      </w:r>
+    </w:p>
+    <w:p>
+      <w:pPr>
+        <w:rPr>
+          <w:lang w:val="en-US"/>
+        </w:rPr>
+      </w:pPr>
+      <w:r>
+        <w:rPr>
+          <w:lang w:val="en-US"/>
+        </w:rPr>
+        <w:t xml:space="preserve">#n_students_schools </w:t>
+      </w:r>
+      <w:proofErr w:type="gramStart"/>
+      <w:r>
+        <w:rPr>
+          <w:lang w:val="en-US"/>
+        </w:rPr>
         <w:t>= [[</w:t>
       </w:r>
       <w:proofErr w:type="gramEnd"/>
       <w:r>
         <w:rPr>
-          <w:highlight w:val="yellow"/>
           <w:lang w:val="en-US"/>
         </w:rPr>
         <w:t>200,4</w:t>
@@ -128,7 +883,6 @@
       <w:proofErr w:type="gramStart"/>
       <w:r>
         <w:rPr>
-          <w:highlight w:val="yellow"/>
           <w:lang w:val="en-US"/>
         </w:rPr>
         <w:t>],[</w:t>
@@ -136,7 +890,6 @@
       <w:proofErr w:type="gramEnd"/>
       <w:r>
         <w:rPr>
-          <w:highlight w:val="yellow"/>
           <w:lang w:val="en-US"/>
         </w:rPr>
         <w:t>200,8</w:t>
@@ -144,7 +897,6 @@
       <w:proofErr w:type="gramStart"/>
       <w:r>
         <w:rPr>
-          <w:highlight w:val="yellow"/>
           <w:lang w:val="en-US"/>
         </w:rPr>
         <w:t>],[</w:t>
@@ -152,7 +904,6 @@
       <w:proofErr w:type="gramEnd"/>
       <w:r>
         <w:rPr>
-          <w:highlight w:val="yellow"/>
           <w:lang w:val="en-US"/>
         </w:rPr>
         <w:t>200,12], [200, 16], [200, 20], [200, 24], [200, 28], [200, 32]]</w:t>
@@ -164,6 +915,82 @@
           <w:lang w:val="en-US"/>
         </w:rPr>
       </w:pPr>
+      <w:proofErr w:type="spellStart"/>
+      <w:r>
+        <w:rPr>
+          <w:lang w:val="en-US"/>
+        </w:rPr>
+        <w:t>n_students_schools</w:t>
+      </w:r>
+      <w:proofErr w:type="spellEnd"/>
+      <w:r>
+        <w:rPr>
+          <w:lang w:val="en-US"/>
+        </w:rPr>
+        <w:t xml:space="preserve"> </w:t>
+      </w:r>
+      <w:proofErr w:type="gramStart"/>
+      <w:r>
+        <w:rPr>
+          <w:lang w:val="en-US"/>
+        </w:rPr>
+        <w:t>= [[</w:t>
+      </w:r>
+      <w:proofErr w:type="gramEnd"/>
+      <w:r>
+        <w:rPr>
+          <w:lang w:val="en-US"/>
+        </w:rPr>
+        <w:t>20,4], [40, 8]]</w:t>
+      </w:r>
+    </w:p>
+    <w:p>
+      <w:pPr>
+        <w:rPr>
+          <w:lang w:val="en-US"/>
+        </w:rPr>
+      </w:pPr>
+    </w:p>
+    <w:p>
+      <w:pPr>
+        <w:rPr>
+          <w:lang w:val="en-US"/>
+        </w:rPr>
+      </w:pPr>
+      <w:proofErr w:type="spellStart"/>
+      <w:r>
+        <w:rPr>
+          <w:lang w:val="en-US"/>
+        </w:rPr>
+        <w:t>compare_solutions</w:t>
+      </w:r>
+      <w:proofErr w:type="spellEnd"/>
+      <w:r>
+        <w:rPr>
+          <w:lang w:val="en-US"/>
+        </w:rPr>
+        <w:t xml:space="preserve"> = ["SD_UPON_DA", "SD_UPON_EADA"]</w:t>
+      </w:r>
+    </w:p>
+    <w:p>
+      <w:pPr>
+        <w:rPr>
+          <w:lang w:val="en-US"/>
+        </w:rPr>
+      </w:pPr>
+      <w:r>
+        <w:rPr>
+          <w:lang w:val="en-US"/>
+        </w:rPr>
+        <w:t>    # All options are: ["SD_UPON_DA", "SD_UPON_EE", "SD_UPON_EADA"]</w:t>
+      </w:r>
+    </w:p>
+    <w:p>
+      <w:pPr>
+        <w:rPr>
+          <w:lang w:val="en-US"/>
+        </w:rPr>
+      </w:pPr>
     </w:p>
     <w:p>
       <w:pPr>
@@ -183,7 +1010,7 @@
         <w:rPr>
           <w:lang w:val="en-US"/>
         </w:rPr>
-        <w:t xml:space="preserve"> = 2</w:t>
+        <w:t xml:space="preserve"> = 3</w:t>
       </w:r>
     </w:p>
     <w:p>
@@ -260,7 +1087,7 @@
         <w:rPr>
           <w:lang w:val="en-US"/>
         </w:rPr>
-        <w:t>gap_pricing</w:t>
+        <w:t>gap_solutionpool_pricing</w:t>
       </w:r>
       <w:proofErr w:type="spellEnd"/>
       <w:r>
@@ -281,6 +1108,27 @@
         <w:rPr>
           <w:lang w:val="en-US"/>
         </w:rPr>
+        <w:t>MIPGap</w:t>
+      </w:r>
+      <w:proofErr w:type="spellEnd"/>
+      <w:r>
+        <w:rPr>
+          <w:lang w:val="en-US"/>
+        </w:rPr>
+        <w:t xml:space="preserve"> = 0.05</w:t>
+      </w:r>
+    </w:p>
+    <w:p>
+      <w:pPr>
+        <w:rPr>
+          <w:lang w:val="en-US"/>
+        </w:rPr>
+      </w:pPr>
+      <w:proofErr w:type="spellStart"/>
+      <w:r>
+        <w:rPr>
+          <w:lang w:val="en-US"/>
+        </w:rPr>
         <w:t>bool_ColumnGen</w:t>
       </w:r>
       <w:proofErr w:type="spellEnd"/>
@@ -328,20 +1176,20 @@
         <w:rPr>
           <w:lang w:val="en-US"/>
         </w:rPr>
-        <w:t>ALPHA_INCREMENT = 1</w:t>
-      </w:r>
-    </w:p>
-    <w:p>
-      <w:pPr>
-        <w:rPr>
-          <w:lang w:val="en-US"/>
-        </w:rPr>
-      </w:pPr>
-      <w:r>
-        <w:rPr>
-          <w:lang w:val="en-US"/>
-        </w:rPr>
-        <w:t>BETA_INCREMENT = 0.2</w:t>
+        <w:t>ALPHA_INCREMENT = 0.5</w:t>
+      </w:r>
+    </w:p>
+    <w:p>
+      <w:pPr>
+        <w:rPr>
+          <w:lang w:val="en-US"/>
+        </w:rPr>
+      </w:pPr>
+      <w:r>
+        <w:rPr>
+          <w:lang w:val="en-US"/>
+        </w:rPr>
+        <w:t>#BETA_INCREMENT = 0.5</w:t>
       </w:r>
     </w:p>
     <w:p>
@@ -431,19 +1279,20 @@
         <w:rPr>
           <w:lang w:val="en-US"/>
         </w:rPr>
-        <w:t>alpha = [0.5]</w:t>
-      </w:r>
-    </w:p>
-    <w:p>
-      <w:pPr>
-        <w:rPr>
-          <w:lang w:val="en-US"/>
-        </w:rPr>
-      </w:pPr>
-      <w:r>
-        <w:rPr>
-          <w:lang w:val="en-US"/>
-        </w:rPr>
+        <w:t>#alpha = [0.5]</w:t>
+      </w:r>
+    </w:p>
+    <w:p>
+      <w:pPr>
+        <w:rPr>
+          <w:lang w:val="en-US"/>
+        </w:rPr>
+      </w:pPr>
+      <w:r>
+        <w:rPr>
+          <w:lang w:val="en-US"/>
+        </w:rPr>
+        <w:lastRenderedPageBreak/>
         <w:t>beta = [0.5]</w:t>
       </w:r>
     </w:p>
@@ -495,6 +1344,20 @@
         <w:rPr>
           <w:lang w:val="en-US"/>
         </w:rPr>
+        <w:t>compare_solutions</w:t>
+      </w:r>
+      <w:proofErr w:type="spellEnd"/>
+      <w:r>
+        <w:rPr>
+          <w:lang w:val="en-US"/>
+        </w:rPr>
+        <w:t xml:space="preserve">, </w:t>
+      </w:r>
+      <w:proofErr w:type="spellStart"/>
+      <w:r>
+        <w:rPr>
+          <w:lang w:val="en-US"/>
+        </w:rPr>
         <w:t>n_students_schools</w:t>
       </w:r>
       <w:proofErr w:type="spellEnd"/>
@@ -544,6 +1407,20 @@
         <w:rPr>
           <w:lang w:val="en-US"/>
         </w:rPr>
+        <w:t xml:space="preserve">, seed, </w:t>
+      </w:r>
+      <w:proofErr w:type="spellStart"/>
+      <w:r>
+        <w:rPr>
+          <w:lang w:val="en-US"/>
+        </w:rPr>
+        <w:t>n_sol_pricing</w:t>
+      </w:r>
+      <w:proofErr w:type="spellEnd"/>
+      <w:r>
+        <w:rPr>
+          <w:lang w:val="en-US"/>
+        </w:rPr>
         <w:t xml:space="preserve">, </w:t>
       </w:r>
       <w:proofErr w:type="spellStart"/>
@@ -551,7 +1428,7 @@
         <w:rPr>
           <w:lang w:val="en-US"/>
         </w:rPr>
-        <w:t>n_sol_pricing</w:t>
+        <w:t>gap_solutionpool_pricing</w:t>
       </w:r>
       <w:proofErr w:type="spellEnd"/>
       <w:r>
@@ -565,7 +1442,7 @@
         <w:rPr>
           <w:lang w:val="en-US"/>
         </w:rPr>
-        <w:t>gap_pricing</w:t>
+        <w:t>MIPGap</w:t>
       </w:r>
       <w:proofErr w:type="spellEnd"/>
       <w:r>
@@ -586,7 +1463,7 @@
         <w:rPr>
           <w:lang w:val="en-US"/>
         </w:rPr>
-        <w:t>, seed, True)</w:t>
+        <w:t>, True)</w:t>
       </w:r>
     </w:p>
     <w:p>
@@ -625,13 +1502,601 @@
           <w:lang w:val="en-US"/>
         </w:rPr>
         <w:lastRenderedPageBreak/>
-        <w:t>SIM_2025-06-30_1</w:t>
-      </w:r>
-      <w:r>
-        <w:rPr>
-          <w:lang w:val="en-US"/>
-        </w:rPr>
-        <w:t>12104</w:t>
+        <w:t>SIM_2025-06-30_141452</w:t>
+      </w:r>
+    </w:p>
+    <w:p>
+      <w:pPr>
+        <w:rPr>
+          <w:lang w:val="en-US"/>
+        </w:rPr>
+      </w:pPr>
+      <w:r>
+        <w:rPr>
+          <w:lang w:val="en-US"/>
+        </w:rPr>
+        <w:t xml:space="preserve">#n_students_schools </w:t>
+      </w:r>
+      <w:proofErr w:type="gramStart"/>
+      <w:r>
+        <w:rPr>
+          <w:lang w:val="en-US"/>
+        </w:rPr>
+        <w:t>= [[</w:t>
+      </w:r>
+      <w:proofErr w:type="gramEnd"/>
+      <w:r>
+        <w:rPr>
+          <w:lang w:val="en-US"/>
+        </w:rPr>
+        <w:t>100,2</w:t>
+      </w:r>
+      <w:proofErr w:type="gramStart"/>
+      <w:r>
+        <w:rPr>
+          <w:lang w:val="en-US"/>
+        </w:rPr>
+        <w:t>],[</w:t>
+      </w:r>
+      <w:proofErr w:type="gramEnd"/>
+      <w:r>
+        <w:rPr>
+          <w:lang w:val="en-US"/>
+        </w:rPr>
+        <w:t>200,4</w:t>
+      </w:r>
+      <w:proofErr w:type="gramStart"/>
+      <w:r>
+        <w:rPr>
+          <w:lang w:val="en-US"/>
+        </w:rPr>
+        <w:t>],[</w:t>
+      </w:r>
+      <w:proofErr w:type="gramEnd"/>
+      <w:r>
+        <w:rPr>
+          <w:lang w:val="en-US"/>
+        </w:rPr>
+        <w:t>400,8], [800, 16], [1600, 32], [3200, 64]]</w:t>
+      </w:r>
+    </w:p>
+    <w:p>
+      <w:pPr>
+        <w:rPr>
+          <w:lang w:val="en-US"/>
+        </w:rPr>
+      </w:pPr>
+      <w:proofErr w:type="spellStart"/>
+      <w:r>
+        <w:rPr>
+          <w:lang w:val="en-US"/>
+        </w:rPr>
+        <w:t>n_students_schools</w:t>
+      </w:r>
+      <w:proofErr w:type="spellEnd"/>
+      <w:r>
+        <w:rPr>
+          <w:lang w:val="en-US"/>
+        </w:rPr>
+        <w:t xml:space="preserve"> </w:t>
+      </w:r>
+      <w:proofErr w:type="gramStart"/>
+      <w:r>
+        <w:rPr>
+          <w:highlight w:val="yellow"/>
+          <w:lang w:val="en-US"/>
+        </w:rPr>
+        <w:t>= [[</w:t>
+      </w:r>
+      <w:proofErr w:type="gramEnd"/>
+      <w:r>
+        <w:rPr>
+          <w:highlight w:val="yellow"/>
+          <w:lang w:val="en-US"/>
+        </w:rPr>
+        <w:t>200,4</w:t>
+      </w:r>
+      <w:proofErr w:type="gramStart"/>
+      <w:r>
+        <w:rPr>
+          <w:highlight w:val="yellow"/>
+          <w:lang w:val="en-US"/>
+        </w:rPr>
+        <w:t>],[</w:t>
+      </w:r>
+      <w:proofErr w:type="gramEnd"/>
+      <w:r>
+        <w:rPr>
+          <w:highlight w:val="yellow"/>
+          <w:lang w:val="en-US"/>
+        </w:rPr>
+        <w:t>200,8</w:t>
+      </w:r>
+      <w:proofErr w:type="gramStart"/>
+      <w:r>
+        <w:rPr>
+          <w:highlight w:val="yellow"/>
+          <w:lang w:val="en-US"/>
+        </w:rPr>
+        <w:t>],[</w:t>
+      </w:r>
+      <w:proofErr w:type="gramEnd"/>
+      <w:r>
+        <w:rPr>
+          <w:highlight w:val="yellow"/>
+          <w:lang w:val="en-US"/>
+        </w:rPr>
+        <w:t>200,12], [200, 16], [200, 20], [200, 24], [200, 28], [200, 32]]</w:t>
+      </w:r>
+    </w:p>
+    <w:p>
+      <w:pPr>
+        <w:rPr>
+          <w:lang w:val="en-US"/>
+        </w:rPr>
+      </w:pPr>
+    </w:p>
+    <w:p>
+      <w:pPr>
+        <w:rPr>
+          <w:lang w:val="en-US"/>
+        </w:rPr>
+      </w:pPr>
+      <w:proofErr w:type="spellStart"/>
+      <w:r>
+        <w:rPr>
+          <w:lang w:val="en-US"/>
+        </w:rPr>
+        <w:t>n_iterations_simul</w:t>
+      </w:r>
+      <w:proofErr w:type="spellEnd"/>
+      <w:r>
+        <w:rPr>
+          <w:lang w:val="en-US"/>
+        </w:rPr>
+        <w:t xml:space="preserve"> = 2</w:t>
+      </w:r>
+    </w:p>
+    <w:p>
+      <w:pPr>
+        <w:rPr>
+          <w:lang w:val="en-US"/>
+        </w:rPr>
+      </w:pPr>
+      <w:proofErr w:type="spellStart"/>
+      <w:r>
+        <w:rPr>
+          <w:lang w:val="en-US"/>
+        </w:rPr>
+        <w:t>n_match</w:t>
+      </w:r>
+      <w:proofErr w:type="spellEnd"/>
+      <w:r>
+        <w:rPr>
+          <w:lang w:val="en-US"/>
+        </w:rPr>
+        <w:t xml:space="preserve"> = 1000</w:t>
+      </w:r>
+    </w:p>
+    <w:p>
+      <w:pPr>
+        <w:rPr>
+          <w:lang w:val="en-US"/>
+        </w:rPr>
+      </w:pPr>
+      <w:proofErr w:type="spellStart"/>
+      <w:r>
+        <w:rPr>
+          <w:lang w:val="en-US"/>
+        </w:rPr>
+        <w:t>time_lim</w:t>
+      </w:r>
+      <w:proofErr w:type="spellEnd"/>
+      <w:r>
+        <w:rPr>
+          <w:lang w:val="en-US"/>
+        </w:rPr>
+        <w:t xml:space="preserve"> = 30</w:t>
+      </w:r>
+    </w:p>
+    <w:p>
+      <w:pPr>
+        <w:rPr>
+          <w:lang w:val="en-US"/>
+        </w:rPr>
+      </w:pPr>
+      <w:proofErr w:type="spellStart"/>
+      <w:r>
+        <w:rPr>
+          <w:lang w:val="en-US"/>
+        </w:rPr>
+        <w:t>n_sol_pricing</w:t>
+      </w:r>
+      <w:proofErr w:type="spellEnd"/>
+      <w:r>
+        <w:rPr>
+          <w:lang w:val="en-US"/>
+        </w:rPr>
+        <w:t xml:space="preserve"> = 10</w:t>
+      </w:r>
+    </w:p>
+    <w:p>
+      <w:pPr>
+        <w:rPr>
+          <w:lang w:val="en-US"/>
+        </w:rPr>
+      </w:pPr>
+      <w:proofErr w:type="spellStart"/>
+      <w:r>
+        <w:rPr>
+          <w:lang w:val="en-US"/>
+        </w:rPr>
+        <w:t>gap_pricing</w:t>
+      </w:r>
+      <w:proofErr w:type="spellEnd"/>
+      <w:r>
+        <w:rPr>
+          <w:lang w:val="en-US"/>
+        </w:rPr>
+        <w:t xml:space="preserve"> = 0.1 </w:t>
+      </w:r>
+    </w:p>
+    <w:p>
+      <w:pPr>
+        <w:rPr>
+          <w:lang w:val="en-US"/>
+        </w:rPr>
+      </w:pPr>
+      <w:proofErr w:type="spellStart"/>
+      <w:r>
+        <w:rPr>
+          <w:lang w:val="en-US"/>
+        </w:rPr>
+        <w:t>bool_ColumnGen</w:t>
+      </w:r>
+      <w:proofErr w:type="spellEnd"/>
+      <w:r>
+        <w:rPr>
+          <w:lang w:val="en-US"/>
+        </w:rPr>
+        <w:t xml:space="preserve"> = False</w:t>
+      </w:r>
+    </w:p>
+    <w:p>
+      <w:pPr>
+        <w:rPr>
+          <w:lang w:val="en-US"/>
+        </w:rPr>
+      </w:pPr>
+    </w:p>
+    <w:p>
+      <w:pPr>
+        <w:rPr>
+          <w:lang w:val="en-US"/>
+        </w:rPr>
+      </w:pPr>
+      <w:r>
+        <w:rPr>
+          <w:lang w:val="en-US"/>
+        </w:rPr>
+        <w:t>seed = 0</w:t>
+      </w:r>
+    </w:p>
+    <w:p>
+      <w:pPr>
+        <w:rPr>
+          <w:lang w:val="en-US"/>
+        </w:rPr>
+      </w:pPr>
+    </w:p>
+    <w:p>
+      <w:pPr>
+        <w:rPr>
+          <w:lang w:val="en-US"/>
+        </w:rPr>
+      </w:pPr>
+      <w:r>
+        <w:rPr>
+          <w:lang w:val="en-US"/>
+        </w:rPr>
+        <w:t>ALPHA_INCREMENT = 1</w:t>
+      </w:r>
+    </w:p>
+    <w:p>
+      <w:pPr>
+        <w:rPr>
+          <w:lang w:val="en-US"/>
+        </w:rPr>
+      </w:pPr>
+      <w:r>
+        <w:rPr>
+          <w:lang w:val="en-US"/>
+        </w:rPr>
+        <w:t>BETA_INCREMENT = 0.2</w:t>
+      </w:r>
+    </w:p>
+    <w:p>
+      <w:pPr>
+        <w:rPr>
+          <w:lang w:val="en-US"/>
+        </w:rPr>
+      </w:pPr>
+    </w:p>
+    <w:p>
+      <w:pPr>
+        <w:rPr>
+          <w:lang w:val="en-US"/>
+        </w:rPr>
+      </w:pPr>
+      <w:r>
+        <w:rPr>
+          <w:lang w:val="en-US"/>
+        </w:rPr>
+        <w:t xml:space="preserve">alpha = </w:t>
+      </w:r>
+      <w:proofErr w:type="gramStart"/>
+      <w:r>
+        <w:rPr>
+          <w:lang w:val="en-US"/>
+        </w:rPr>
+        <w:t>list(</w:t>
+      </w:r>
+      <w:proofErr w:type="spellStart"/>
+      <w:r>
+        <w:rPr>
+          <w:lang w:val="en-US"/>
+        </w:rPr>
+        <w:t>np.arange</w:t>
+      </w:r>
+      <w:proofErr w:type="spellEnd"/>
+      <w:proofErr w:type="gramEnd"/>
+      <w:r>
+        <w:rPr>
+          <w:lang w:val="en-US"/>
+        </w:rPr>
+        <w:t>(0, 1.0, ALPHA_INCREMENT)) + [1.0]</w:t>
+      </w:r>
+    </w:p>
+    <w:p>
+      <w:pPr>
+        <w:rPr>
+          <w:lang w:val="en-US"/>
+        </w:rPr>
+      </w:pPr>
+      <w:r>
+        <w:rPr>
+          <w:lang w:val="en-US"/>
+        </w:rPr>
+        <w:t xml:space="preserve">#beta = </w:t>
+      </w:r>
+      <w:proofErr w:type="gramStart"/>
+      <w:r>
+        <w:rPr>
+          <w:lang w:val="en-US"/>
+        </w:rPr>
+        <w:t>list(</w:t>
+      </w:r>
+      <w:proofErr w:type="spellStart"/>
+      <w:r>
+        <w:rPr>
+          <w:lang w:val="en-US"/>
+        </w:rPr>
+        <w:t>np.arange</w:t>
+      </w:r>
+      <w:proofErr w:type="spellEnd"/>
+      <w:proofErr w:type="gramEnd"/>
+      <w:r>
+        <w:rPr>
+          <w:lang w:val="en-US"/>
+        </w:rPr>
+        <w:t>(0, 1.0, BETA_INCREMENT)) + [1.0]</w:t>
+      </w:r>
+    </w:p>
+    <w:p>
+      <w:pPr>
+        <w:rPr>
+          <w:lang w:val="en-US"/>
+        </w:rPr>
+      </w:pPr>
+      <w:r>
+        <w:rPr>
+          <w:lang w:val="en-US"/>
+        </w:rPr>
+        <w:t>alpha = [0.5]</w:t>
+      </w:r>
+    </w:p>
+    <w:p>
+      <w:pPr>
+        <w:rPr>
+          <w:lang w:val="en-US"/>
+        </w:rPr>
+      </w:pPr>
+      <w:r>
+        <w:rPr>
+          <w:lang w:val="en-US"/>
+        </w:rPr>
+        <w:t>beta = [0.5]</w:t>
+      </w:r>
+    </w:p>
+    <w:p>
+      <w:pPr>
+        <w:rPr>
+          <w:lang w:val="en-US"/>
+        </w:rPr>
+      </w:pPr>
+    </w:p>
+    <w:p>
+      <w:pPr>
+        <w:rPr>
+          <w:lang w:val="en-US"/>
+        </w:rPr>
+      </w:pPr>
+      <w:proofErr w:type="spellStart"/>
+      <w:r>
+        <w:rPr>
+          <w:lang w:val="en-US"/>
+        </w:rPr>
+        <w:t>S_vector</w:t>
+      </w:r>
+      <w:proofErr w:type="spellEnd"/>
+      <w:r>
+        <w:rPr>
+          <w:lang w:val="en-US"/>
+        </w:rPr>
+        <w:t xml:space="preserve"> = </w:t>
+      </w:r>
+      <w:proofErr w:type="spellStart"/>
+      <w:proofErr w:type="gramStart"/>
+      <w:r>
+        <w:rPr>
+          <w:lang w:val="en-US"/>
+        </w:rPr>
+        <w:t>SimulationCG</w:t>
+      </w:r>
+      <w:proofErr w:type="spellEnd"/>
+      <w:r>
+        <w:rPr>
+          <w:lang w:val="en-US"/>
+        </w:rPr>
+        <w:t>(</w:t>
+      </w:r>
+      <w:proofErr w:type="spellStart"/>
+      <w:proofErr w:type="gramEnd"/>
+      <w:r>
+        <w:rPr>
+          <w:lang w:val="en-US"/>
+        </w:rPr>
+        <w:t>n_students_schools</w:t>
+      </w:r>
+      <w:proofErr w:type="spellEnd"/>
+      <w:r>
+        <w:rPr>
+          <w:lang w:val="en-US"/>
+        </w:rPr>
+        <w:t xml:space="preserve">, alpha, beta, </w:t>
+      </w:r>
+      <w:proofErr w:type="spellStart"/>
+      <w:r>
+        <w:rPr>
+          <w:lang w:val="en-US"/>
+        </w:rPr>
+        <w:t>n_iterations_simul</w:t>
+      </w:r>
+      <w:proofErr w:type="spellEnd"/>
+      <w:r>
+        <w:rPr>
+          <w:lang w:val="en-US"/>
+        </w:rPr>
+        <w:t xml:space="preserve">, </w:t>
+      </w:r>
+      <w:proofErr w:type="spellStart"/>
+      <w:r>
+        <w:rPr>
+          <w:lang w:val="en-US"/>
+        </w:rPr>
+        <w:t>n_match</w:t>
+      </w:r>
+      <w:proofErr w:type="spellEnd"/>
+      <w:r>
+        <w:rPr>
+          <w:lang w:val="en-US"/>
+        </w:rPr>
+        <w:t xml:space="preserve">, </w:t>
+      </w:r>
+      <w:proofErr w:type="spellStart"/>
+      <w:r>
+        <w:rPr>
+          <w:lang w:val="en-US"/>
+        </w:rPr>
+        <w:t>time_lim</w:t>
+      </w:r>
+      <w:proofErr w:type="spellEnd"/>
+      <w:r>
+        <w:rPr>
+          <w:lang w:val="en-US"/>
+        </w:rPr>
+        <w:t xml:space="preserve">, </w:t>
+      </w:r>
+      <w:proofErr w:type="spellStart"/>
+      <w:r>
+        <w:rPr>
+          <w:lang w:val="en-US"/>
+        </w:rPr>
+        <w:t>n_sol_pricing</w:t>
+      </w:r>
+      <w:proofErr w:type="spellEnd"/>
+      <w:r>
+        <w:rPr>
+          <w:lang w:val="en-US"/>
+        </w:rPr>
+        <w:t xml:space="preserve">, </w:t>
+      </w:r>
+      <w:proofErr w:type="spellStart"/>
+      <w:r>
+        <w:rPr>
+          <w:lang w:val="en-US"/>
+        </w:rPr>
+        <w:t>gap_pricing</w:t>
+      </w:r>
+      <w:proofErr w:type="spellEnd"/>
+      <w:r>
+        <w:rPr>
+          <w:lang w:val="en-US"/>
+        </w:rPr>
+        <w:t xml:space="preserve">, </w:t>
+      </w:r>
+      <w:proofErr w:type="spellStart"/>
+      <w:r>
+        <w:rPr>
+          <w:lang w:val="en-US"/>
+        </w:rPr>
+        <w:t>bool_ColumnGen</w:t>
+      </w:r>
+      <w:proofErr w:type="spellEnd"/>
+      <w:r>
+        <w:rPr>
+          <w:lang w:val="en-US"/>
+        </w:rPr>
+        <w:t>, seed, True)</w:t>
+      </w:r>
+    </w:p>
+    <w:p>
+      <w:pPr>
+        <w:rPr>
+          <w:lang w:val="en-US"/>
+        </w:rPr>
+      </w:pPr>
+    </w:p>
+    <w:p>
+      <w:pPr>
+        <w:rPr>
+          <w:rFonts w:asciiTheme="majorHAnsi" w:eastAsiaTheme="majorEastAsia" w:hAnsiTheme="majorHAnsi" w:cstheme="majorBidi"/>
+          <w:color w:val="0F4761" w:themeColor="accent1" w:themeShade="BF"/>
+          <w:sz w:val="40"/>
+          <w:szCs w:val="40"/>
+          <w:lang w:val="en-US"/>
+        </w:rPr>
+      </w:pPr>
+      <w:r>
+        <w:rPr>
+          <w:lang w:val="en-US"/>
+        </w:rPr>
+        <w:br w:type="page"/>
+      </w:r>
+    </w:p>
+    <w:p>
+      <w:pPr>
+        <w:pStyle w:val="Heading1"/>
+        <w:rPr>
+          <w:lang w:val="en-US"/>
+        </w:rPr>
+      </w:pPr>
+      <w:r>
+        <w:rPr>
+          <w:lang w:val="en-US"/>
+        </w:rPr>
+        <w:lastRenderedPageBreak/>
+        <w:t>SIM_2025-06-30_112104</w:t>
       </w:r>
     </w:p>
     <w:p>

</xml_diff>

<commit_message>
Fixed infeasibility when sd-dominance doesn't exist
</commit_message>
<xml_diff>
--- a/Simulation Results/Overview Simulations.docx
+++ b/Simulation Results/Overview Simulations.docx
@@ -13,6 +13,687 @@
         <w:rPr>
           <w:lang w:val="en-US"/>
         </w:rPr>
+        <w:t>SIM_2025-07-29_093057</w:t>
+      </w:r>
+    </w:p>
+    <w:p>
+      <w:pPr>
+        <w:rPr>
+          <w:lang w:val="en-US"/>
+        </w:rPr>
+      </w:pPr>
+      <w:r>
+        <w:rPr>
+          <w:lang w:val="en-US"/>
+        </w:rPr>
+        <w:t xml:space="preserve">#n_students_schools </w:t>
+      </w:r>
+      <w:proofErr w:type="gramStart"/>
+      <w:r>
+        <w:rPr>
+          <w:lang w:val="en-US"/>
+        </w:rPr>
+        <w:t>= [[</w:t>
+      </w:r>
+      <w:proofErr w:type="gramEnd"/>
+      <w:r>
+        <w:rPr>
+          <w:lang w:val="en-US"/>
+        </w:rPr>
+        <w:t>100,2</w:t>
+      </w:r>
+      <w:proofErr w:type="gramStart"/>
+      <w:r>
+        <w:rPr>
+          <w:lang w:val="en-US"/>
+        </w:rPr>
+        <w:t>],[</w:t>
+      </w:r>
+      <w:proofErr w:type="gramEnd"/>
+      <w:r>
+        <w:rPr>
+          <w:lang w:val="en-US"/>
+        </w:rPr>
+        <w:t>200,4</w:t>
+      </w:r>
+      <w:proofErr w:type="gramStart"/>
+      <w:r>
+        <w:rPr>
+          <w:lang w:val="en-US"/>
+        </w:rPr>
+        <w:t>],[</w:t>
+      </w:r>
+      <w:proofErr w:type="gramEnd"/>
+      <w:r>
+        <w:rPr>
+          <w:lang w:val="en-US"/>
+        </w:rPr>
+        <w:t>400,8], [800, 16], [1600, 32], [3200, 64]]</w:t>
+      </w:r>
+    </w:p>
+    <w:p>
+      <w:pPr>
+        <w:rPr>
+          <w:lang w:val="en-US"/>
+        </w:rPr>
+      </w:pPr>
+      <w:r>
+        <w:rPr>
+          <w:lang w:val="en-US"/>
+        </w:rPr>
+        <w:t xml:space="preserve">#n_students_schools </w:t>
+      </w:r>
+      <w:proofErr w:type="gramStart"/>
+      <w:r>
+        <w:rPr>
+          <w:lang w:val="en-US"/>
+        </w:rPr>
+        <w:t>= [[</w:t>
+      </w:r>
+      <w:proofErr w:type="gramEnd"/>
+      <w:r>
+        <w:rPr>
+          <w:lang w:val="en-US"/>
+        </w:rPr>
+        <w:t>200,4</w:t>
+      </w:r>
+      <w:proofErr w:type="gramStart"/>
+      <w:r>
+        <w:rPr>
+          <w:lang w:val="en-US"/>
+        </w:rPr>
+        <w:t>],[</w:t>
+      </w:r>
+      <w:proofErr w:type="gramEnd"/>
+      <w:r>
+        <w:rPr>
+          <w:lang w:val="en-US"/>
+        </w:rPr>
+        <w:t>200,8</w:t>
+      </w:r>
+      <w:proofErr w:type="gramStart"/>
+      <w:r>
+        <w:rPr>
+          <w:lang w:val="en-US"/>
+        </w:rPr>
+        <w:t>],[</w:t>
+      </w:r>
+      <w:proofErr w:type="gramEnd"/>
+      <w:r>
+        <w:rPr>
+          <w:lang w:val="en-US"/>
+        </w:rPr>
+        <w:t>200,12], [200, 16], [200, 20], [200, 24], [200, 28], [200, 32]]</w:t>
+      </w:r>
+    </w:p>
+    <w:p>
+      <w:pPr>
+        <w:rPr>
+          <w:lang w:val="en-US"/>
+        </w:rPr>
+      </w:pPr>
+      <w:proofErr w:type="spellStart"/>
+      <w:r>
+        <w:rPr>
+          <w:lang w:val="en-US"/>
+        </w:rPr>
+        <w:t>n_students_schools</w:t>
+      </w:r>
+      <w:proofErr w:type="spellEnd"/>
+      <w:r>
+        <w:rPr>
+          <w:lang w:val="en-US"/>
+        </w:rPr>
+        <w:t xml:space="preserve"> </w:t>
+      </w:r>
+      <w:proofErr w:type="gramStart"/>
+      <w:r>
+        <w:rPr>
+          <w:lang w:val="en-US"/>
+        </w:rPr>
+        <w:t>= [[</w:t>
+      </w:r>
+      <w:proofErr w:type="gramEnd"/>
+      <w:r>
+        <w:rPr>
+          <w:lang w:val="en-US"/>
+        </w:rPr>
+        <w:t>20,4], [40, 8]]</w:t>
+      </w:r>
+    </w:p>
+    <w:p>
+      <w:pPr>
+        <w:rPr>
+          <w:lang w:val="en-US"/>
+        </w:rPr>
+      </w:pPr>
+    </w:p>
+    <w:p>
+      <w:pPr>
+        <w:rPr>
+          <w:lang w:val="en-US"/>
+        </w:rPr>
+      </w:pPr>
+      <w:proofErr w:type="spellStart"/>
+      <w:r>
+        <w:rPr>
+          <w:lang w:val="en-US"/>
+        </w:rPr>
+        <w:t>compare_solutions</w:t>
+      </w:r>
+      <w:proofErr w:type="spellEnd"/>
+      <w:r>
+        <w:rPr>
+          <w:lang w:val="en-US"/>
+        </w:rPr>
+        <w:t xml:space="preserve"> = ["SD_UPON_DA", "SD_UPON_EE", "SD_UPON_EADA"]</w:t>
+      </w:r>
+    </w:p>
+    <w:p>
+      <w:pPr>
+        <w:rPr>
+          <w:lang w:val="en-US"/>
+        </w:rPr>
+      </w:pPr>
+      <w:r>
+        <w:rPr>
+          <w:lang w:val="en-US"/>
+        </w:rPr>
+        <w:t>    # All options are: ["SD_UPON_DA", "SD_UPON_EE", "SD_UPON_EADA"]</w:t>
+      </w:r>
+    </w:p>
+    <w:p>
+      <w:pPr>
+        <w:rPr>
+          <w:lang w:val="en-US"/>
+        </w:rPr>
+      </w:pPr>
+    </w:p>
+    <w:p>
+      <w:pPr>
+        <w:rPr>
+          <w:lang w:val="en-US"/>
+        </w:rPr>
+      </w:pPr>
+      <w:proofErr w:type="spellStart"/>
+      <w:r>
+        <w:rPr>
+          <w:lang w:val="en-US"/>
+        </w:rPr>
+        <w:t>n_iterations_simul</w:t>
+      </w:r>
+      <w:proofErr w:type="spellEnd"/>
+      <w:r>
+        <w:rPr>
+          <w:lang w:val="en-US"/>
+        </w:rPr>
+        <w:t xml:space="preserve"> = 3</w:t>
+      </w:r>
+    </w:p>
+    <w:p>
+      <w:pPr>
+        <w:rPr>
+          <w:lang w:val="en-US"/>
+        </w:rPr>
+      </w:pPr>
+      <w:proofErr w:type="spellStart"/>
+      <w:r>
+        <w:rPr>
+          <w:lang w:val="en-US"/>
+        </w:rPr>
+        <w:t>n_match</w:t>
+      </w:r>
+      <w:proofErr w:type="spellEnd"/>
+      <w:r>
+        <w:rPr>
+          <w:lang w:val="en-US"/>
+        </w:rPr>
+        <w:t xml:space="preserve"> = 1000</w:t>
+      </w:r>
+    </w:p>
+    <w:p>
+      <w:pPr>
+        <w:rPr>
+          <w:lang w:val="en-US"/>
+        </w:rPr>
+      </w:pPr>
+      <w:proofErr w:type="spellStart"/>
+      <w:r>
+        <w:rPr>
+          <w:lang w:val="en-US"/>
+        </w:rPr>
+        <w:t>time_lim</w:t>
+      </w:r>
+      <w:proofErr w:type="spellEnd"/>
+      <w:r>
+        <w:rPr>
+          <w:lang w:val="en-US"/>
+        </w:rPr>
+        <w:t xml:space="preserve"> = 30</w:t>
+      </w:r>
+    </w:p>
+    <w:p>
+      <w:pPr>
+        <w:rPr>
+          <w:lang w:val="en-US"/>
+        </w:rPr>
+      </w:pPr>
+      <w:proofErr w:type="spellStart"/>
+      <w:r>
+        <w:rPr>
+          <w:lang w:val="en-US"/>
+        </w:rPr>
+        <w:t>n_sol_pricing</w:t>
+      </w:r>
+      <w:proofErr w:type="spellEnd"/>
+      <w:r>
+        <w:rPr>
+          <w:lang w:val="en-US"/>
+        </w:rPr>
+        <w:t xml:space="preserve"> = 10</w:t>
+      </w:r>
+    </w:p>
+    <w:p>
+      <w:pPr>
+        <w:rPr>
+          <w:lang w:val="en-US"/>
+        </w:rPr>
+      </w:pPr>
+      <w:proofErr w:type="spellStart"/>
+      <w:r>
+        <w:rPr>
+          <w:lang w:val="en-US"/>
+        </w:rPr>
+        <w:t>gap_solutionpool_pricing</w:t>
+      </w:r>
+      <w:proofErr w:type="spellEnd"/>
+      <w:r>
+        <w:rPr>
+          <w:lang w:val="en-US"/>
+        </w:rPr>
+        <w:t xml:space="preserve"> = 0.1 </w:t>
+      </w:r>
+    </w:p>
+    <w:p>
+      <w:pPr>
+        <w:rPr>
+          <w:lang w:val="en-US"/>
+        </w:rPr>
+      </w:pPr>
+      <w:proofErr w:type="spellStart"/>
+      <w:r>
+        <w:rPr>
+          <w:lang w:val="en-US"/>
+        </w:rPr>
+        <w:t>MIPGap</w:t>
+      </w:r>
+      <w:proofErr w:type="spellEnd"/>
+      <w:r>
+        <w:rPr>
+          <w:lang w:val="en-US"/>
+        </w:rPr>
+        <w:t xml:space="preserve"> = 0.05</w:t>
+      </w:r>
+    </w:p>
+    <w:p>
+      <w:pPr>
+        <w:rPr>
+          <w:lang w:val="en-US"/>
+        </w:rPr>
+      </w:pPr>
+      <w:proofErr w:type="spellStart"/>
+      <w:r>
+        <w:rPr>
+          <w:lang w:val="en-US"/>
+        </w:rPr>
+        <w:t>bool_ColumnGen</w:t>
+      </w:r>
+      <w:proofErr w:type="spellEnd"/>
+      <w:r>
+        <w:rPr>
+          <w:lang w:val="en-US"/>
+        </w:rPr>
+        <w:t xml:space="preserve"> = False</w:t>
+      </w:r>
+    </w:p>
+    <w:p>
+      <w:pPr>
+        <w:rPr>
+          <w:lang w:val="en-US"/>
+        </w:rPr>
+      </w:pPr>
+    </w:p>
+    <w:p>
+      <w:pPr>
+        <w:rPr>
+          <w:lang w:val="en-US"/>
+        </w:rPr>
+      </w:pPr>
+      <w:r>
+        <w:rPr>
+          <w:lang w:val="en-US"/>
+        </w:rPr>
+        <w:t>seed = 0</w:t>
+      </w:r>
+    </w:p>
+    <w:p>
+      <w:pPr>
+        <w:rPr>
+          <w:lang w:val="en-US"/>
+        </w:rPr>
+      </w:pPr>
+    </w:p>
+    <w:p>
+      <w:pPr>
+        <w:rPr>
+          <w:lang w:val="en-US"/>
+        </w:rPr>
+      </w:pPr>
+      <w:r>
+        <w:rPr>
+          <w:lang w:val="en-US"/>
+        </w:rPr>
+        <w:t>ALPHA_INCREMENT = 0.25</w:t>
+      </w:r>
+    </w:p>
+    <w:p>
+      <w:pPr>
+        <w:rPr>
+          <w:lang w:val="en-US"/>
+        </w:rPr>
+      </w:pPr>
+      <w:r>
+        <w:rPr>
+          <w:lang w:val="en-US"/>
+        </w:rPr>
+        <w:t>#BETA_INCREMENT = 0.5</w:t>
+      </w:r>
+    </w:p>
+    <w:p>
+      <w:pPr>
+        <w:rPr>
+          <w:lang w:val="en-US"/>
+        </w:rPr>
+      </w:pPr>
+    </w:p>
+    <w:p>
+      <w:pPr>
+        <w:rPr>
+          <w:lang w:val="en-US"/>
+        </w:rPr>
+      </w:pPr>
+      <w:r>
+        <w:rPr>
+          <w:lang w:val="en-US"/>
+        </w:rPr>
+        <w:t xml:space="preserve">alpha = </w:t>
+      </w:r>
+      <w:proofErr w:type="gramStart"/>
+      <w:r>
+        <w:rPr>
+          <w:lang w:val="en-US"/>
+        </w:rPr>
+        <w:t>list(</w:t>
+      </w:r>
+      <w:proofErr w:type="spellStart"/>
+      <w:r>
+        <w:rPr>
+          <w:lang w:val="en-US"/>
+        </w:rPr>
+        <w:t>np.arange</w:t>
+      </w:r>
+      <w:proofErr w:type="spellEnd"/>
+      <w:proofErr w:type="gramEnd"/>
+      <w:r>
+        <w:rPr>
+          <w:lang w:val="en-US"/>
+        </w:rPr>
+        <w:t>(0, 1.0, ALPHA_INCREMENT)) + [1.0]</w:t>
+      </w:r>
+    </w:p>
+    <w:p>
+      <w:pPr>
+        <w:rPr>
+          <w:lang w:val="en-US"/>
+        </w:rPr>
+      </w:pPr>
+      <w:r>
+        <w:rPr>
+          <w:lang w:val="en-US"/>
+        </w:rPr>
+        <w:t xml:space="preserve">#beta = </w:t>
+      </w:r>
+      <w:proofErr w:type="gramStart"/>
+      <w:r>
+        <w:rPr>
+          <w:lang w:val="en-US"/>
+        </w:rPr>
+        <w:t>list(</w:t>
+      </w:r>
+      <w:proofErr w:type="spellStart"/>
+      <w:r>
+        <w:rPr>
+          <w:lang w:val="en-US"/>
+        </w:rPr>
+        <w:t>np.arange</w:t>
+      </w:r>
+      <w:proofErr w:type="spellEnd"/>
+      <w:proofErr w:type="gramEnd"/>
+      <w:r>
+        <w:rPr>
+          <w:lang w:val="en-US"/>
+        </w:rPr>
+        <w:t>(0, 1.0, BETA_INCREMENT)) + [1.0]</w:t>
+      </w:r>
+    </w:p>
+    <w:p>
+      <w:pPr>
+        <w:rPr>
+          <w:lang w:val="en-US"/>
+        </w:rPr>
+      </w:pPr>
+      <w:r>
+        <w:rPr>
+          <w:lang w:val="en-US"/>
+        </w:rPr>
+        <w:t>#alpha = [0.5]</w:t>
+      </w:r>
+    </w:p>
+    <w:p>
+      <w:pPr>
+        <w:rPr>
+          <w:lang w:val="en-US"/>
+        </w:rPr>
+      </w:pPr>
+      <w:r>
+        <w:rPr>
+          <w:lang w:val="en-US"/>
+        </w:rPr>
+        <w:t>beta = [0.5]</w:t>
+      </w:r>
+    </w:p>
+    <w:p>
+      <w:pPr>
+        <w:rPr>
+          <w:lang w:val="en-US"/>
+        </w:rPr>
+      </w:pPr>
+    </w:p>
+    <w:p>
+      <w:pPr>
+        <w:rPr>
+          <w:lang w:val="en-US"/>
+        </w:rPr>
+      </w:pPr>
+      <w:proofErr w:type="spellStart"/>
+      <w:r>
+        <w:rPr>
+          <w:lang w:val="en-US"/>
+        </w:rPr>
+        <w:lastRenderedPageBreak/>
+        <w:t>S_vector</w:t>
+      </w:r>
+      <w:proofErr w:type="spellEnd"/>
+      <w:r>
+        <w:rPr>
+          <w:lang w:val="en-US"/>
+        </w:rPr>
+        <w:t xml:space="preserve"> = </w:t>
+      </w:r>
+      <w:proofErr w:type="spellStart"/>
+      <w:proofErr w:type="gramStart"/>
+      <w:r>
+        <w:rPr>
+          <w:lang w:val="en-US"/>
+        </w:rPr>
+        <w:t>SimulationCG</w:t>
+      </w:r>
+      <w:proofErr w:type="spellEnd"/>
+      <w:r>
+        <w:rPr>
+          <w:lang w:val="en-US"/>
+        </w:rPr>
+        <w:t>(</w:t>
+      </w:r>
+      <w:proofErr w:type="spellStart"/>
+      <w:proofErr w:type="gramEnd"/>
+      <w:r>
+        <w:rPr>
+          <w:lang w:val="en-US"/>
+        </w:rPr>
+        <w:t>compare_solutions</w:t>
+      </w:r>
+      <w:proofErr w:type="spellEnd"/>
+      <w:r>
+        <w:rPr>
+          <w:lang w:val="en-US"/>
+        </w:rPr>
+        <w:t xml:space="preserve">, </w:t>
+      </w:r>
+      <w:proofErr w:type="spellStart"/>
+      <w:r>
+        <w:rPr>
+          <w:lang w:val="en-US"/>
+        </w:rPr>
+        <w:t>n_students_schools</w:t>
+      </w:r>
+      <w:proofErr w:type="spellEnd"/>
+      <w:r>
+        <w:rPr>
+          <w:lang w:val="en-US"/>
+        </w:rPr>
+        <w:t xml:space="preserve">, alpha, beta, </w:t>
+      </w:r>
+      <w:proofErr w:type="spellStart"/>
+      <w:r>
+        <w:rPr>
+          <w:lang w:val="en-US"/>
+        </w:rPr>
+        <w:t>n_iterations_simul</w:t>
+      </w:r>
+      <w:proofErr w:type="spellEnd"/>
+      <w:r>
+        <w:rPr>
+          <w:lang w:val="en-US"/>
+        </w:rPr>
+        <w:t xml:space="preserve">, </w:t>
+      </w:r>
+      <w:proofErr w:type="spellStart"/>
+      <w:r>
+        <w:rPr>
+          <w:lang w:val="en-US"/>
+        </w:rPr>
+        <w:t>n_match</w:t>
+      </w:r>
+      <w:proofErr w:type="spellEnd"/>
+      <w:r>
+        <w:rPr>
+          <w:lang w:val="en-US"/>
+        </w:rPr>
+        <w:t xml:space="preserve">, </w:t>
+      </w:r>
+      <w:proofErr w:type="spellStart"/>
+      <w:r>
+        <w:rPr>
+          <w:lang w:val="en-US"/>
+        </w:rPr>
+        <w:t>time_lim</w:t>
+      </w:r>
+      <w:proofErr w:type="spellEnd"/>
+      <w:r>
+        <w:rPr>
+          <w:lang w:val="en-US"/>
+        </w:rPr>
+        <w:t xml:space="preserve">, seed, </w:t>
+      </w:r>
+      <w:proofErr w:type="spellStart"/>
+      <w:r>
+        <w:rPr>
+          <w:lang w:val="en-US"/>
+        </w:rPr>
+        <w:t>n_sol_pricing</w:t>
+      </w:r>
+      <w:proofErr w:type="spellEnd"/>
+      <w:r>
+        <w:rPr>
+          <w:lang w:val="en-US"/>
+        </w:rPr>
+        <w:t xml:space="preserve">, </w:t>
+      </w:r>
+      <w:proofErr w:type="spellStart"/>
+      <w:r>
+        <w:rPr>
+          <w:lang w:val="en-US"/>
+        </w:rPr>
+        <w:t>gap_solutionpool_pricing</w:t>
+      </w:r>
+      <w:proofErr w:type="spellEnd"/>
+      <w:r>
+        <w:rPr>
+          <w:lang w:val="en-US"/>
+        </w:rPr>
+        <w:t xml:space="preserve">, </w:t>
+      </w:r>
+      <w:proofErr w:type="spellStart"/>
+      <w:r>
+        <w:rPr>
+          <w:lang w:val="en-US"/>
+        </w:rPr>
+        <w:t>MIPGap</w:t>
+      </w:r>
+      <w:proofErr w:type="spellEnd"/>
+      <w:r>
+        <w:rPr>
+          <w:lang w:val="en-US"/>
+        </w:rPr>
+        <w:t xml:space="preserve">, </w:t>
+      </w:r>
+      <w:proofErr w:type="spellStart"/>
+      <w:r>
+        <w:rPr>
+          <w:lang w:val="en-US"/>
+        </w:rPr>
+        <w:t>bool_ColumnGen</w:t>
+      </w:r>
+      <w:proofErr w:type="spellEnd"/>
+      <w:r>
+        <w:rPr>
+          <w:lang w:val="en-US"/>
+        </w:rPr>
+        <w:t>, True)</w:t>
+      </w:r>
+    </w:p>
+    <w:p>
+      <w:pPr>
+        <w:pStyle w:val="Heading1"/>
+        <w:rPr>
+          <w:lang w:val="en-US"/>
+        </w:rPr>
+      </w:pPr>
+      <w:r>
+        <w:rPr>
+          <w:lang w:val="en-US"/>
+        </w:rPr>
         <w:t>SIM_2025-07-28_141746</w:t>
       </w:r>
       <w:r>
@@ -516,6 +1197,7 @@
         <w:rPr>
           <w:lang w:val="en-US"/>
         </w:rPr>
+        <w:lastRenderedPageBreak/>
         <w:t>beta = [0.5]</w:t>
       </w:r>
     </w:p>
@@ -537,7 +1219,6 @@
         <w:rPr>
           <w:lang w:val="en-US"/>
         </w:rPr>
-        <w:lastRenderedPageBreak/>
         <w:t>S_vector</w:t>
       </w:r>
       <w:proofErr w:type="spellEnd"/>
@@ -5089,6 +5770,56 @@
     </w:sectPr>
   </w:body>
 </w:document>
+</file>
+
+<file path=word/endnotes.xml><?xml version="1.0" encoding="utf-8"?>
+<w:endnotes xmlns:wpc="http://schemas.microsoft.com/office/word/2010/wordprocessingCanvas" xmlns:cx="http://schemas.microsoft.com/office/drawing/2014/chartex" xmlns:cx1="http://schemas.microsoft.com/office/drawing/2015/9/8/chartex" xmlns:cx2="http://schemas.microsoft.com/office/drawing/2015/10/21/chartex" xmlns:cx3="http://schemas.microsoft.com/office/drawing/2016/5/9/chartex" xmlns:cx4="http://schemas.microsoft.com/office/drawing/2016/5/10/chartex" xmlns:cx5="http://schemas.microsoft.com/office/drawing/2016/5/11/chartex" xmlns:cx6="http://schemas.microsoft.com/office/drawing/2016/5/12/chartex" xmlns:cx7="http://schemas.microsoft.com/office/drawing/2016/5/13/chartex" xmlns:cx8="http://schemas.microsoft.com/office/drawing/2016/5/14/chartex" xmlns:mc="http://schemas.openxmlformats.org/markup-compatibility/2006" xmlns:aink="http://schemas.microsoft.com/office/drawing/2016/ink" xmlns:am3d="http://schemas.microsoft.com/office/drawing/2017/model3d" xmlns:o="urn:schemas-microsoft-com:office:office" xmlns:oel="http://schemas.microsoft.com/office/2019/extlst" xmlns:r="http://schemas.openxmlformats.org/officeDocument/2006/relationships" xmlns:m="http://schemas.openxmlformats.org/officeDocument/2006/math" xmlns:v="urn:schemas-microsoft-com:vml" xmlns:wp14="http://schemas.microsoft.com/office/word/2010/wordprocessingDrawing" xmlns:wp="http://schemas.openxmlformats.org/drawingml/2006/wordprocessingDrawing" xmlns:w10="urn:schemas-microsoft-com:office:word" xmlns:w="http://schemas.openxmlformats.org/wordprocessingml/2006/main" xmlns:w14="http://schemas.microsoft.com/office/word/2010/wordml" xmlns:w15="http://schemas.microsoft.com/office/word/2012/wordml" xmlns:w16cex="http://schemas.microsoft.com/office/word/2018/wordml/cex" xmlns:w16cid="http://schemas.microsoft.com/office/word/2016/wordml/cid" xmlns:w16="http://schemas.microsoft.com/office/word/2018/wordml" xmlns:w16du="http://schemas.microsoft.com/office/word/2023/wordml/word16du" xmlns:w16sdtdh="http://schemas.microsoft.com/office/word/2020/wordml/sdtdatahash" xmlns:w16sdtfl="http://schemas.microsoft.com/office/word/2024/wordml/sdtformatlock" xmlns:w16se="http://schemas.microsoft.com/office/word/2015/wordml/symex" xmlns:wpg="http://schemas.microsoft.com/office/word/2010/wordprocessingGroup" xmlns:wpi="http://schemas.microsoft.com/office/word/2010/wordprocessingInk" xmlns:wne="http://schemas.microsoft.com/office/word/2006/wordml" xmlns:wps="http://schemas.microsoft.com/office/word/2010/wordprocessingShape" mc:Ignorable="w14 w15 w16se w16cid w16 w16cex w16sdtdh w16sdtfl w16du wp14">
+  <w:endnote w:type="separator" w:id="-1">
+    <w:p>
+      <w:pPr>
+        <w:spacing w:after="0" w:line="240" w:lineRule="auto"/>
+      </w:pPr>
+      <w:r>
+        <w:separator/>
+      </w:r>
+    </w:p>
+  </w:endnote>
+  <w:endnote w:type="continuationSeparator" w:id="0">
+    <w:p>
+      <w:pPr>
+        <w:spacing w:after="0" w:line="240" w:lineRule="auto"/>
+      </w:pPr>
+      <w:r>
+        <w:continuationSeparator/>
+      </w:r>
+    </w:p>
+  </w:endnote>
+</w:endnotes>
+</file>
+
+<file path=word/footnotes.xml><?xml version="1.0" encoding="utf-8"?>
+<w:footnotes xmlns:wpc="http://schemas.microsoft.com/office/word/2010/wordprocessingCanvas" xmlns:cx="http://schemas.microsoft.com/office/drawing/2014/chartex" xmlns:cx1="http://schemas.microsoft.com/office/drawing/2015/9/8/chartex" xmlns:cx2="http://schemas.microsoft.com/office/drawing/2015/10/21/chartex" xmlns:cx3="http://schemas.microsoft.com/office/drawing/2016/5/9/chartex" xmlns:cx4="http://schemas.microsoft.com/office/drawing/2016/5/10/chartex" xmlns:cx5="http://schemas.microsoft.com/office/drawing/2016/5/11/chartex" xmlns:cx6="http://schemas.microsoft.com/office/drawing/2016/5/12/chartex" xmlns:cx7="http://schemas.microsoft.com/office/drawing/2016/5/13/chartex" xmlns:cx8="http://schemas.microsoft.com/office/drawing/2016/5/14/chartex" xmlns:mc="http://schemas.openxmlformats.org/markup-compatibility/2006" xmlns:aink="http://schemas.microsoft.com/office/drawing/2016/ink" xmlns:am3d="http://schemas.microsoft.com/office/drawing/2017/model3d" xmlns:o="urn:schemas-microsoft-com:office:office" xmlns:oel="http://schemas.microsoft.com/office/2019/extlst" xmlns:r="http://schemas.openxmlformats.org/officeDocument/2006/relationships" xmlns:m="http://schemas.openxmlformats.org/officeDocument/2006/math" xmlns:v="urn:schemas-microsoft-com:vml" xmlns:wp14="http://schemas.microsoft.com/office/word/2010/wordprocessingDrawing" xmlns:wp="http://schemas.openxmlformats.org/drawingml/2006/wordprocessingDrawing" xmlns:w10="urn:schemas-microsoft-com:office:word" xmlns:w="http://schemas.openxmlformats.org/wordprocessingml/2006/main" xmlns:w14="http://schemas.microsoft.com/office/word/2010/wordml" xmlns:w15="http://schemas.microsoft.com/office/word/2012/wordml" xmlns:w16cex="http://schemas.microsoft.com/office/word/2018/wordml/cex" xmlns:w16cid="http://schemas.microsoft.com/office/word/2016/wordml/cid" xmlns:w16="http://schemas.microsoft.com/office/word/2018/wordml" xmlns:w16du="http://schemas.microsoft.com/office/word/2023/wordml/word16du" xmlns:w16sdtdh="http://schemas.microsoft.com/office/word/2020/wordml/sdtdatahash" xmlns:w16sdtfl="http://schemas.microsoft.com/office/word/2024/wordml/sdtformatlock" xmlns:w16se="http://schemas.microsoft.com/office/word/2015/wordml/symex" xmlns:wpg="http://schemas.microsoft.com/office/word/2010/wordprocessingGroup" xmlns:wpi="http://schemas.microsoft.com/office/word/2010/wordprocessingInk" xmlns:wne="http://schemas.microsoft.com/office/word/2006/wordml" xmlns:wps="http://schemas.microsoft.com/office/word/2010/wordprocessingShape" mc:Ignorable="w14 w15 w16se w16cid w16 w16cex w16sdtdh w16sdtfl w16du wp14">
+  <w:footnote w:type="separator" w:id="-1">
+    <w:p>
+      <w:pPr>
+        <w:spacing w:after="0" w:line="240" w:lineRule="auto"/>
+      </w:pPr>
+      <w:r>
+        <w:separator/>
+      </w:r>
+    </w:p>
+  </w:footnote>
+  <w:footnote w:type="continuationSeparator" w:id="0">
+    <w:p>
+      <w:pPr>
+        <w:spacing w:after="0" w:line="240" w:lineRule="auto"/>
+      </w:pPr>
+      <w:r>
+        <w:continuationSeparator/>
+      </w:r>
+    </w:p>
+  </w:footnote>
+</w:footnotes>
 </file>
 
 <file path=word/numbering.xml><?xml version="1.0" encoding="utf-8"?>
@@ -6129,6 +6860,50 @@
       <w:spacing w:val="5"/>
     </w:rPr>
   </w:style>
+  <w:style w:type="paragraph" w:styleId="Header">
+    <w:name w:val="header"/>
+    <w:basedOn w:val="Normal"/>
+    <w:link w:val="HeaderChar"/>
+    <w:uiPriority w:val="99"/>
+    <w:unhideWhenUsed/>
+    <w:rsid w:val="00CD13DE"/>
+    <w:pPr>
+      <w:tabs>
+        <w:tab w:val="center" w:pos="4536"/>
+        <w:tab w:val="right" w:pos="9072"/>
+      </w:tabs>
+      <w:spacing w:after="0" w:line="240" w:lineRule="auto"/>
+    </w:pPr>
+  </w:style>
+  <w:style w:type="character" w:customStyle="1" w:styleId="HeaderChar">
+    <w:name w:val="Header Char"/>
+    <w:basedOn w:val="DefaultParagraphFont"/>
+    <w:link w:val="Header"/>
+    <w:uiPriority w:val="99"/>
+    <w:rsid w:val="00CD13DE"/>
+  </w:style>
+  <w:style w:type="paragraph" w:styleId="Footer">
+    <w:name w:val="footer"/>
+    <w:basedOn w:val="Normal"/>
+    <w:link w:val="FooterChar"/>
+    <w:uiPriority w:val="99"/>
+    <w:unhideWhenUsed/>
+    <w:rsid w:val="00CD13DE"/>
+    <w:pPr>
+      <w:tabs>
+        <w:tab w:val="center" w:pos="4536"/>
+        <w:tab w:val="right" w:pos="9072"/>
+      </w:tabs>
+      <w:spacing w:after="0" w:line="240" w:lineRule="auto"/>
+    </w:pPr>
+  </w:style>
+  <w:style w:type="character" w:customStyle="1" w:styleId="FooterChar">
+    <w:name w:val="Footer Char"/>
+    <w:basedOn w:val="DefaultParagraphFont"/>
+    <w:link w:val="Footer"/>
+    <w:uiPriority w:val="99"/>
+    <w:rsid w:val="00CD13DE"/>
+  </w:style>
 </w:styles>
 </file>
 

</xml_diff>